<commit_message>
Updating CV with Imperial CV Format
</commit_message>
<xml_diff>
--- a/IC_VMOCK.docx
+++ b/IC_VMOCK.docx
@@ -73,72 +73,38 @@
           <w:sz w:val="18"/>
           <w:szCs w:val="18"/>
         </w:rPr>
-        <w:t>+92</w:t>
-      </w:r>
-      <w:r>
-        <w:rPr>
-          <w:rFonts w:ascii="Arial" w:hAnsi="Arial" w:cs="Arial"/>
-          <w:sz w:val="18"/>
-          <w:szCs w:val="18"/>
-        </w:rPr>
-        <w:t xml:space="preserve"> </w:t>
-      </w:r>
-      <w:r>
-        <w:rPr>
-          <w:rFonts w:ascii="Arial" w:hAnsi="Arial" w:cs="Arial"/>
-          <w:sz w:val="18"/>
-          <w:szCs w:val="18"/>
-        </w:rPr>
-        <w:t>3121952888</w:t>
-      </w:r>
-      <w:r>
-        <w:rPr>
-          <w:rFonts w:ascii="Arial" w:hAnsi="Arial" w:cs="Arial"/>
-          <w:sz w:val="18"/>
-          <w:szCs w:val="18"/>
-        </w:rPr>
-        <w:tab/>
-      </w:r>
-      <w:r>
-        <w:rPr>
-          <w:rFonts w:ascii="Arial" w:hAnsi="Arial" w:cs="Arial"/>
-          <w:sz w:val="18"/>
-          <w:szCs w:val="18"/>
-        </w:rPr>
-        <w:tab/>
-      </w:r>
-      <w:r>
-        <w:rPr>
-          <w:rFonts w:ascii="Arial" w:hAnsi="Arial" w:cs="Arial"/>
-          <w:sz w:val="18"/>
-          <w:szCs w:val="18"/>
-        </w:rPr>
+        <w:t>+92 3121952888</w:t>
+      </w:r>
+      <w:r>
+        <w:rPr>
+          <w:rFonts w:ascii="Arial" w:hAnsi="Arial" w:cs="Arial"/>
+          <w:sz w:val="18"/>
+          <w:szCs w:val="18"/>
+        </w:rPr>
+        <w:tab/>
+      </w:r>
+      <w:r>
+        <w:rPr>
+          <w:rFonts w:ascii="Arial" w:hAnsi="Arial" w:cs="Arial"/>
+          <w:sz w:val="18"/>
+          <w:szCs w:val="18"/>
+        </w:rPr>
+        <w:tab/>
         <w:t>tj23@imperial.ac.uk</w:t>
       </w:r>
     </w:p>
     <w:p>
       <w:pPr>
-        <w:pStyle w:val="CV-break"/>
+        <w:pStyle w:val="BodyText"/>
         <w:pBdr>
           <w:bottom w:val="single" w:sz="6" w:space="1" w:color="CC99FF"/>
         </w:pBdr>
-        <w:spacing w:after="0"/>
-        <w:rPr>
-          <w:rFonts w:ascii="Arial" w:hAnsi="Arial" w:cs="Arial"/>
-          <w:color w:val="808080"/>
-          <w:sz w:val="4"/>
-          <w:szCs w:val="4"/>
-        </w:rPr>
-      </w:pPr>
-      <w:r>
-        <w:rPr>
-          <w:rFonts w:ascii="Arial" w:hAnsi="Arial" w:cs="Arial"/>
-          <w:color w:val="808080"/>
-          <w:sz w:val="18"/>
-          <w:szCs w:val="18"/>
-        </w:rPr>
-        <w:t xml:space="preserve"> </w:t>
-      </w:r>
+        <w:rPr>
+          <w:rFonts w:ascii="Arial" w:hAnsi="Arial" w:cs="Arial"/>
+          <w:sz w:val="18"/>
+          <w:szCs w:val="18"/>
+        </w:rPr>
+      </w:pPr>
     </w:p>
     <w:p>
       <w:pPr>
@@ -202,17 +168,16 @@
           <w:sz w:val="18"/>
           <w:szCs w:val="18"/>
         </w:rPr>
-        <w:t>3</w:t>
-      </w:r>
-      <w:r>
-        <w:rPr>
-          <w:rFonts w:ascii="Arial" w:hAnsi="Arial" w:cs="Arial"/>
-          <w:b/>
+        <w:t>3 - 2024</w:t>
+      </w:r>
+      <w:r>
+        <w:rPr>
+          <w:rFonts w:ascii="Arial" w:hAnsi="Arial" w:cs="Arial"/>
           <w:bCs/>
           <w:sz w:val="18"/>
           <w:szCs w:val="18"/>
         </w:rPr>
-        <w:t xml:space="preserve"> - 202</w:t>
+        <w:tab/>
       </w:r>
       <w:r>
         <w:rPr>
@@ -222,16 +187,17 @@
           <w:sz w:val="18"/>
           <w:szCs w:val="18"/>
         </w:rPr>
-        <w:t>4</w:t>
-      </w:r>
-      <w:r>
-        <w:rPr>
-          <w:rFonts w:ascii="Arial" w:hAnsi="Arial" w:cs="Arial"/>
+        <w:t xml:space="preserve">Imperial College </w:t>
+      </w:r>
+      <w:r>
+        <w:rPr>
+          <w:rFonts w:ascii="Arial" w:hAnsi="Arial" w:cs="Arial"/>
+          <w:b/>
           <w:bCs/>
           <w:sz w:val="18"/>
           <w:szCs w:val="18"/>
         </w:rPr>
-        <w:tab/>
+        <w:t>Business School</w:t>
       </w:r>
       <w:r>
         <w:rPr>
@@ -241,7 +207,7 @@
           <w:sz w:val="18"/>
           <w:szCs w:val="18"/>
         </w:rPr>
-        <w:t>I</w:t>
+        <w:tab/>
       </w:r>
       <w:r>
         <w:rPr>
@@ -251,7 +217,7 @@
           <w:sz w:val="18"/>
           <w:szCs w:val="18"/>
         </w:rPr>
-        <w:t xml:space="preserve">mperial College </w:t>
+        <w:tab/>
       </w:r>
       <w:r>
         <w:rPr>
@@ -261,7 +227,7 @@
           <w:sz w:val="18"/>
           <w:szCs w:val="18"/>
         </w:rPr>
-        <w:t>Business School</w:t>
+        <w:tab/>
       </w:r>
       <w:r>
         <w:rPr>
@@ -282,66 +248,7 @@
           <w:szCs w:val="18"/>
         </w:rPr>
         <w:tab/>
-      </w:r>
-      <w:r>
-        <w:rPr>
-          <w:rFonts w:ascii="Arial" w:hAnsi="Arial" w:cs="Arial"/>
-          <w:b/>
-          <w:bCs/>
-          <w:sz w:val="18"/>
-          <w:szCs w:val="18"/>
-        </w:rPr>
-        <w:tab/>
-      </w:r>
-      <w:r>
-        <w:rPr>
-          <w:rFonts w:ascii="Arial" w:hAnsi="Arial" w:cs="Arial"/>
-          <w:b/>
-          <w:bCs/>
-          <w:sz w:val="18"/>
-          <w:szCs w:val="18"/>
-        </w:rPr>
-        <w:tab/>
-      </w:r>
-      <w:r>
-        <w:rPr>
-          <w:rFonts w:ascii="Arial" w:hAnsi="Arial" w:cs="Arial"/>
-          <w:b/>
-          <w:bCs/>
-          <w:sz w:val="18"/>
-          <w:szCs w:val="18"/>
-        </w:rPr>
-        <w:tab/>
-      </w:r>
-      <w:r>
-        <w:rPr>
-          <w:rFonts w:ascii="Arial" w:hAnsi="Arial" w:cs="Arial"/>
-          <w:b/>
-          <w:bCs/>
-          <w:sz w:val="18"/>
-          <w:szCs w:val="18"/>
-        </w:rPr>
-        <w:t xml:space="preserve">             </w:t>
-      </w:r>
-      <w:r>
-        <w:rPr>
-          <w:rFonts w:ascii="Arial" w:hAnsi="Arial" w:cs="Arial"/>
-          <w:b/>
-          <w:bCs/>
-          <w:sz w:val="18"/>
-          <w:szCs w:val="18"/>
-        </w:rPr>
-        <w:t xml:space="preserve">London, </w:t>
-      </w:r>
-      <w:r>
-        <w:rPr>
-          <w:rFonts w:ascii="Arial" w:hAnsi="Arial" w:cs="Arial"/>
-          <w:b/>
-          <w:bCs/>
-          <w:sz w:val="18"/>
-          <w:szCs w:val="18"/>
-        </w:rPr>
-        <w:t>UK</w:t>
+        <w:t xml:space="preserve">             London, UK</w:t>
       </w:r>
     </w:p>
     <w:p>
@@ -436,17 +343,16 @@
           <w:sz w:val="18"/>
           <w:szCs w:val="18"/>
         </w:rPr>
-        <w:t>2017</w:t>
-      </w:r>
-      <w:r>
-        <w:rPr>
-          <w:rFonts w:ascii="Arial" w:hAnsi="Arial" w:cs="Arial"/>
-          <w:b/>
+        <w:t>2017 - 2020</w:t>
+      </w:r>
+      <w:r>
+        <w:rPr>
+          <w:rFonts w:ascii="Arial" w:hAnsi="Arial" w:cs="Arial"/>
           <w:bCs/>
           <w:sz w:val="18"/>
           <w:szCs w:val="18"/>
         </w:rPr>
-        <w:t xml:space="preserve"> - </w:t>
+        <w:tab/>
       </w:r>
       <w:r>
         <w:rPr>
@@ -456,11 +362,12 @@
           <w:sz w:val="18"/>
           <w:szCs w:val="18"/>
         </w:rPr>
-        <w:t>2020</w:t>
-      </w:r>
-      <w:r>
-        <w:rPr>
-          <w:rFonts w:ascii="Arial" w:hAnsi="Arial" w:cs="Arial"/>
+        <w:t>The University of Manchester</w:t>
+      </w:r>
+      <w:r>
+        <w:rPr>
+          <w:rFonts w:ascii="Arial" w:hAnsi="Arial" w:cs="Arial"/>
+          <w:b/>
           <w:bCs/>
           <w:sz w:val="18"/>
           <w:szCs w:val="18"/>
@@ -475,7 +382,7 @@
           <w:sz w:val="18"/>
           <w:szCs w:val="18"/>
         </w:rPr>
-        <w:t>The University of Manchester</w:t>
+        <w:tab/>
       </w:r>
       <w:r>
         <w:rPr>
@@ -516,66 +423,7 @@
           <w:szCs w:val="18"/>
         </w:rPr>
         <w:tab/>
-      </w:r>
-      <w:r>
-        <w:rPr>
-          <w:rFonts w:ascii="Arial" w:hAnsi="Arial" w:cs="Arial"/>
-          <w:b/>
-          <w:bCs/>
-          <w:sz w:val="18"/>
-          <w:szCs w:val="18"/>
-        </w:rPr>
-        <w:tab/>
-      </w:r>
-      <w:r>
-        <w:rPr>
-          <w:rFonts w:ascii="Arial" w:hAnsi="Arial" w:cs="Arial"/>
-          <w:b/>
-          <w:bCs/>
-          <w:sz w:val="18"/>
-          <w:szCs w:val="18"/>
-        </w:rPr>
-        <w:tab/>
-      </w:r>
-      <w:r>
-        <w:rPr>
-          <w:rFonts w:ascii="Arial" w:hAnsi="Arial" w:cs="Arial"/>
-          <w:b/>
-          <w:bCs/>
-          <w:sz w:val="18"/>
-          <w:szCs w:val="18"/>
-        </w:rPr>
-        <w:t xml:space="preserve">       </w:t>
-      </w:r>
-      <w:r>
-        <w:rPr>
-          <w:rFonts w:ascii="Arial" w:hAnsi="Arial" w:cs="Arial"/>
-          <w:b/>
-          <w:bCs/>
-          <w:sz w:val="18"/>
-          <w:szCs w:val="18"/>
-        </w:rPr>
-        <w:t>Manchester</w:t>
-      </w:r>
-      <w:r>
-        <w:rPr>
-          <w:rFonts w:ascii="Arial" w:hAnsi="Arial" w:cs="Arial"/>
-          <w:b/>
-          <w:bCs/>
-          <w:sz w:val="18"/>
-          <w:szCs w:val="18"/>
-        </w:rPr>
-        <w:t xml:space="preserve">, </w:t>
-      </w:r>
-      <w:r>
-        <w:rPr>
-          <w:rFonts w:ascii="Arial" w:hAnsi="Arial" w:cs="Arial"/>
-          <w:b/>
-          <w:bCs/>
-          <w:sz w:val="18"/>
-          <w:szCs w:val="18"/>
-        </w:rPr>
-        <w:t>UK</w:t>
+        <w:t xml:space="preserve">       Manchester, UK</w:t>
       </w:r>
     </w:p>
     <w:p>
@@ -598,17 +446,7 @@
           <w:sz w:val="18"/>
           <w:szCs w:val="18"/>
         </w:rPr>
-        <w:t>B.Eng.</w:t>
-      </w:r>
-      <w:r>
-        <w:rPr>
-          <w:rFonts w:ascii="Arial" w:hAnsi="Arial" w:cs="Arial"/>
-          <w:bCs/>
-          <w:i/>
-          <w:sz w:val="18"/>
-          <w:szCs w:val="18"/>
-        </w:rPr>
-        <w:t xml:space="preserve"> Electrical and Electronic Engineering, First Class Honours</w:t>
+        <w:t>B.Eng. Electrical and Electronic Engineering, First Class Honours</w:t>
       </w:r>
     </w:p>
     <w:p>
@@ -671,27 +509,24 @@
     </w:p>
     <w:p>
       <w:pPr>
-        <w:pStyle w:val="BodyText"/>
-        <w:spacing w:line="276" w:lineRule="auto"/>
+        <w:pStyle w:val="ListParagraph"/>
+        <w:spacing w:after="0"/>
+        <w:ind w:left="1440"/>
+        <w:rPr>
+          <w:sz w:val="18"/>
+          <w:lang w:val="en-US"/>
+        </w:rPr>
+      </w:pPr>
+      <w:r>
         <w:rPr>
           <w:rFonts w:ascii="Arial" w:eastAsia="Arial" w:hAnsi="Arial" w:cs="Arial"/>
           <w:i/>
           <w:iCs/>
-          <w:sz w:val="10"/>
-          <w:szCs w:val="10"/>
-        </w:rPr>
-      </w:pPr>
-    </w:p>
-    <w:p>
-      <w:pPr>
-        <w:pStyle w:val="ListParagraph"/>
-        <w:spacing w:after="0"/>
-        <w:ind w:left="1440"/>
-        <w:rPr>
-          <w:sz w:val="18"/>
-          <w:lang w:val="en-US"/>
-        </w:rPr>
-      </w:pPr>
+          <w:sz w:val="18"/>
+          <w:szCs w:val="18"/>
+        </w:rPr>
+        <w:t xml:space="preserve">Dissertation: </w:t>
+      </w:r>
       <w:r>
         <w:rPr>
           <w:rFonts w:ascii="Arial" w:eastAsia="Arial" w:hAnsi="Arial" w:cs="Arial"/>
@@ -699,68 +534,21 @@
           <w:iCs/>
           <w:sz w:val="18"/>
           <w:szCs w:val="18"/>
-        </w:rPr>
-        <w:t xml:space="preserve">Dissertation: </w:t>
-      </w:r>
-      <w:r>
-        <w:rPr>
-          <w:rFonts w:ascii="Arial" w:eastAsia="Arial" w:hAnsi="Arial" w:cs="Arial"/>
-          <w:i/>
-          <w:iCs/>
-          <w:sz w:val="18"/>
-          <w:szCs w:val="18"/>
           <w:lang w:eastAsia="en-US"/>
         </w:rPr>
         <w:t>Human Activity Recognition using Time Series Data with CNNs and LSTM RNNs</w:t>
       </w:r>
-      <w:r>
-        <w:rPr>
-          <w:rFonts w:ascii="Arial" w:hAnsi="Arial" w:cs="Arial"/>
-          <w:sz w:val="18"/>
-          <w:lang w:val="en-US"/>
-        </w:rPr>
-        <w:t xml:space="preserve"> –</w:t>
-      </w:r>
-      <w:r>
-        <w:rPr>
-          <w:sz w:val="18"/>
-          <w:lang w:val="en-US"/>
-        </w:rPr>
-        <w:t xml:space="preserve"> </w:t>
-      </w:r>
-      <w:hyperlink r:id="rId8" w:history="1">
-        <w:r>
-          <w:rPr>
-            <w:rStyle w:val="Hyperlink"/>
-            <w:rFonts w:ascii="Arial" w:hAnsi="Arial" w:cs="Arial"/>
-            <w:color w:val="000000" w:themeColor="text1"/>
-            <w:sz w:val="18"/>
-            <w:szCs w:val="18"/>
-            <w:lang w:val="en-US"/>
-          </w:rPr>
-          <w:t>Link</w:t>
-        </w:r>
-      </w:hyperlink>
-      <w:r>
-        <w:rPr>
-          <w:color w:val="000000" w:themeColor="text1"/>
-          <w:sz w:val="18"/>
-          <w:lang w:val="en-US"/>
-        </w:rPr>
-        <w:t>.</w:t>
-      </w:r>
-    </w:p>
-    <w:p>
-      <w:pPr>
-        <w:pStyle w:val="CV-break"/>
+    </w:p>
+    <w:p>
+      <w:pPr>
+        <w:pStyle w:val="BodyText"/>
         <w:pBdr>
           <w:bottom w:val="single" w:sz="6" w:space="1" w:color="CC99FF"/>
         </w:pBdr>
-        <w:spacing w:after="0"/>
-        <w:rPr>
-          <w:rFonts w:ascii="Arial" w:hAnsi="Arial" w:cs="Arial"/>
-          <w:sz w:val="2"/>
-          <w:szCs w:val="2"/>
+        <w:rPr>
+          <w:rFonts w:ascii="Arial" w:hAnsi="Arial" w:cs="Arial"/>
+          <w:sz w:val="18"/>
+          <w:szCs w:val="18"/>
         </w:rPr>
       </w:pPr>
     </w:p>
@@ -778,7 +566,7 @@
       <w:r>
         <w:rPr>
           <w:rFonts w:ascii="Arial" w:hAnsi="Arial" w:cs="Arial"/>
-          <w:color w:val="808080"/>
+          <w:color w:val="808080" w:themeColor="background1" w:themeShade="80"/>
           <w:sz w:val="18"/>
           <w:szCs w:val="18"/>
         </w:rPr>
@@ -787,15 +575,106 @@
     </w:p>
     <w:p>
       <w:pPr>
+        <w:pStyle w:val="BodyText"/>
+        <w:rPr>
+          <w:rFonts w:ascii="Arial" w:eastAsia="Arial" w:hAnsi="Arial" w:cs="Arial"/>
+          <w:sz w:val="18"/>
+          <w:szCs w:val="18"/>
+        </w:rPr>
+      </w:pPr>
+    </w:p>
+    <w:p>
+      <w:pPr>
         <w:pStyle w:val="BodyText2"/>
         <w:rPr>
           <w:rFonts w:ascii="Arial" w:hAnsi="Arial" w:cs="Arial"/>
           <w:b/>
-          <w:color w:val="7F7F7F"/>
-          <w:sz w:val="18"/>
-          <w:szCs w:val="18"/>
-        </w:rPr>
-      </w:pPr>
+          <w:sz w:val="18"/>
+          <w:szCs w:val="18"/>
+        </w:rPr>
+      </w:pPr>
+      <w:r>
+        <w:rPr>
+          <w:rFonts w:ascii="Arial" w:hAnsi="Arial" w:cs="Arial"/>
+          <w:b/>
+          <w:sz w:val="18"/>
+          <w:szCs w:val="18"/>
+        </w:rPr>
+        <w:t>2022 - 2023</w:t>
+      </w:r>
+      <w:r>
+        <w:rPr>
+          <w:rFonts w:ascii="Arial" w:hAnsi="Arial" w:cs="Arial"/>
+          <w:b/>
+          <w:sz w:val="18"/>
+          <w:szCs w:val="18"/>
+        </w:rPr>
+        <w:tab/>
+      </w:r>
+      <w:r>
+        <w:rPr>
+          <w:rFonts w:ascii="Arial" w:hAnsi="Arial" w:cs="Arial"/>
+          <w:b/>
+          <w:sz w:val="18"/>
+          <w:szCs w:val="18"/>
+        </w:rPr>
+        <w:t>S&amp;P Global Market Intelligence</w:t>
+      </w:r>
+      <w:r>
+        <w:rPr>
+          <w:rFonts w:ascii="Arial" w:hAnsi="Arial" w:cs="Arial"/>
+          <w:b/>
+          <w:sz w:val="18"/>
+          <w:szCs w:val="18"/>
+        </w:rPr>
+        <w:tab/>
+      </w:r>
+      <w:r>
+        <w:rPr>
+          <w:rFonts w:ascii="Arial" w:hAnsi="Arial" w:cs="Arial"/>
+          <w:b/>
+          <w:sz w:val="18"/>
+          <w:szCs w:val="18"/>
+        </w:rPr>
+        <w:tab/>
+      </w:r>
+      <w:r>
+        <w:rPr>
+          <w:rFonts w:ascii="Arial" w:hAnsi="Arial" w:cs="Arial"/>
+          <w:b/>
+          <w:sz w:val="18"/>
+          <w:szCs w:val="18"/>
+        </w:rPr>
+        <w:tab/>
+      </w:r>
+      <w:r>
+        <w:rPr>
+          <w:rFonts w:ascii="Arial" w:hAnsi="Arial" w:cs="Arial"/>
+          <w:b/>
+          <w:sz w:val="18"/>
+          <w:szCs w:val="18"/>
+        </w:rPr>
+        <w:tab/>
+      </w:r>
+      <w:r>
+        <w:rPr>
+          <w:rFonts w:ascii="Arial" w:hAnsi="Arial" w:cs="Arial"/>
+          <w:b/>
+          <w:sz w:val="18"/>
+          <w:szCs w:val="18"/>
+        </w:rPr>
+        <w:tab/>
+      </w:r>
+      <w:r>
+        <w:rPr>
+          <w:rFonts w:ascii="Arial" w:hAnsi="Arial" w:cs="Arial"/>
+          <w:b/>
+          <w:sz w:val="18"/>
+          <w:szCs w:val="18"/>
+        </w:rPr>
+        <w:tab/>
+        <w:t>Islamabad, Pakistan</w:t>
+      </w:r>
     </w:p>
     <w:p>
       <w:pPr>
@@ -810,200 +689,27 @@
       <w:r>
         <w:rPr>
           <w:rFonts w:ascii="Arial" w:hAnsi="Arial" w:cs="Arial"/>
-          <w:b/>
-          <w:sz w:val="18"/>
-          <w:szCs w:val="18"/>
-        </w:rPr>
-        <w:t>20</w:t>
-      </w:r>
-      <w:r>
-        <w:rPr>
-          <w:rFonts w:ascii="Arial" w:hAnsi="Arial" w:cs="Arial"/>
-          <w:b/>
-          <w:sz w:val="18"/>
-          <w:szCs w:val="18"/>
-        </w:rPr>
-        <w:t>2</w:t>
-      </w:r>
-      <w:r>
-        <w:rPr>
-          <w:rFonts w:ascii="Arial" w:hAnsi="Arial" w:cs="Arial"/>
-          <w:b/>
-          <w:sz w:val="18"/>
-          <w:szCs w:val="18"/>
-        </w:rPr>
-        <w:t>2</w:t>
-      </w:r>
-      <w:r>
-        <w:rPr>
-          <w:rFonts w:ascii="Arial" w:hAnsi="Arial" w:cs="Arial"/>
-          <w:b/>
-          <w:sz w:val="18"/>
-          <w:szCs w:val="18"/>
-        </w:rPr>
-        <w:t xml:space="preserve"> - 202</w:t>
-      </w:r>
-      <w:r>
-        <w:rPr>
-          <w:rFonts w:ascii="Arial" w:hAnsi="Arial" w:cs="Arial"/>
-          <w:b/>
-          <w:sz w:val="18"/>
-          <w:szCs w:val="18"/>
-        </w:rPr>
-        <w:t>3</w:t>
-      </w:r>
-      <w:r>
-        <w:rPr>
-          <w:rFonts w:ascii="Arial" w:hAnsi="Arial" w:cs="Arial"/>
-          <w:b/>
-          <w:sz w:val="18"/>
-          <w:szCs w:val="18"/>
-        </w:rPr>
-        <w:tab/>
-      </w:r>
-      <w:r>
-        <w:rPr>
-          <w:rFonts w:ascii="Arial" w:hAnsi="Arial" w:cs="Arial"/>
-          <w:b/>
-          <w:sz w:val="18"/>
-          <w:szCs w:val="18"/>
-        </w:rPr>
-        <w:t>S&amp;P Global Market Intelligence</w:t>
-      </w:r>
-      <w:r>
-        <w:rPr>
-          <w:rFonts w:ascii="Arial" w:hAnsi="Arial" w:cs="Arial"/>
-          <w:b/>
-          <w:sz w:val="18"/>
-          <w:szCs w:val="18"/>
-        </w:rPr>
-        <w:tab/>
-      </w:r>
-      <w:r>
-        <w:rPr>
-          <w:rFonts w:ascii="Arial" w:hAnsi="Arial" w:cs="Arial"/>
-          <w:b/>
-          <w:sz w:val="18"/>
-          <w:szCs w:val="18"/>
-        </w:rPr>
-        <w:tab/>
-      </w:r>
-      <w:r>
-        <w:rPr>
-          <w:rFonts w:ascii="Arial" w:hAnsi="Arial" w:cs="Arial"/>
-          <w:b/>
-          <w:sz w:val="18"/>
-          <w:szCs w:val="18"/>
-        </w:rPr>
-        <w:tab/>
-      </w:r>
-      <w:r>
-        <w:rPr>
-          <w:rFonts w:ascii="Arial" w:hAnsi="Arial" w:cs="Arial"/>
-          <w:b/>
-          <w:sz w:val="18"/>
-          <w:szCs w:val="18"/>
-        </w:rPr>
-        <w:tab/>
-      </w:r>
-      <w:r>
-        <w:rPr>
-          <w:rFonts w:ascii="Arial" w:hAnsi="Arial" w:cs="Arial"/>
-          <w:b/>
-          <w:sz w:val="18"/>
-          <w:szCs w:val="18"/>
-        </w:rPr>
-        <w:tab/>
-      </w:r>
-      <w:r>
-        <w:rPr>
-          <w:rFonts w:ascii="Arial" w:hAnsi="Arial" w:cs="Arial"/>
-          <w:b/>
-          <w:sz w:val="18"/>
-          <w:szCs w:val="18"/>
-        </w:rPr>
-        <w:tab/>
-      </w:r>
-      <w:r>
-        <w:rPr>
-          <w:rFonts w:ascii="Arial" w:hAnsi="Arial" w:cs="Arial"/>
-          <w:b/>
-          <w:sz w:val="18"/>
-          <w:szCs w:val="18"/>
-        </w:rPr>
-        <w:t>Islamabad</w:t>
-      </w:r>
-      <w:r>
-        <w:rPr>
-          <w:rFonts w:ascii="Arial" w:hAnsi="Arial" w:cs="Arial"/>
-          <w:b/>
-          <w:sz w:val="18"/>
-          <w:szCs w:val="18"/>
-        </w:rPr>
-        <w:t xml:space="preserve">, </w:t>
-      </w:r>
-      <w:r>
-        <w:rPr>
-          <w:rFonts w:ascii="Arial" w:hAnsi="Arial" w:cs="Arial"/>
-          <w:b/>
-          <w:sz w:val="18"/>
-          <w:szCs w:val="18"/>
-        </w:rPr>
-        <w:t>Pakistan</w:t>
-      </w:r>
-    </w:p>
-    <w:p>
-      <w:pPr>
-        <w:pStyle w:val="BodyText2"/>
-        <w:rPr>
-          <w:rFonts w:ascii="Arial" w:hAnsi="Arial" w:cs="Arial"/>
-          <w:b/>
-          <w:sz w:val="18"/>
-          <w:szCs w:val="18"/>
-        </w:rPr>
-      </w:pPr>
-      <w:r>
-        <w:rPr>
-          <w:rFonts w:ascii="Arial" w:hAnsi="Arial" w:cs="Arial"/>
-          <w:sz w:val="18"/>
-          <w:szCs w:val="18"/>
-        </w:rPr>
-        <w:tab/>
-      </w:r>
-      <w:r>
-        <w:rPr>
-          <w:rFonts w:ascii="Arial" w:hAnsi="Arial" w:cs="Arial"/>
-          <w:sz w:val="18"/>
-          <w:szCs w:val="18"/>
-        </w:rPr>
-        <w:tab/>
-      </w:r>
-      <w:r>
-        <w:rPr>
-          <w:rFonts w:ascii="Arial" w:hAnsi="Arial" w:cs="Arial"/>
-          <w:b/>
-          <w:sz w:val="18"/>
-          <w:szCs w:val="18"/>
-        </w:rPr>
-        <w:t>Senior Specialist, Q</w:t>
-      </w:r>
-      <w:r>
-        <w:rPr>
-          <w:rFonts w:ascii="Arial" w:hAnsi="Arial" w:cs="Arial"/>
-          <w:b/>
-          <w:sz w:val="18"/>
-          <w:szCs w:val="18"/>
-        </w:rPr>
-        <w:t xml:space="preserve">uantitative </w:t>
-      </w:r>
-      <w:r>
-        <w:rPr>
-          <w:rFonts w:ascii="Arial" w:hAnsi="Arial" w:cs="Arial"/>
-          <w:b/>
-          <w:sz w:val="18"/>
-          <w:szCs w:val="18"/>
-        </w:rPr>
-        <w:t>Analysis</w:t>
+          <w:sz w:val="18"/>
+          <w:szCs w:val="18"/>
+        </w:rPr>
+        <w:tab/>
+      </w:r>
+      <w:r>
+        <w:rPr>
+          <w:rFonts w:ascii="Arial" w:hAnsi="Arial" w:cs="Arial"/>
+          <w:sz w:val="18"/>
+          <w:szCs w:val="18"/>
+        </w:rPr>
+        <w:tab/>
+      </w:r>
+      <w:r>
+        <w:rPr>
+          <w:rFonts w:ascii="Arial" w:hAnsi="Arial" w:cs="Arial"/>
+          <w:b/>
+          <w:sz w:val="18"/>
+          <w:szCs w:val="18"/>
+        </w:rPr>
+        <w:t>Senior Specialist, Quantitative Analysis</w:t>
       </w:r>
     </w:p>
     <w:p>
@@ -1022,7 +728,7 @@
         <w:pStyle w:val="NoSpacing"/>
         <w:numPr>
           <w:ilvl w:val="0"/>
-          <w:numId w:val="13"/>
+          <w:numId w:val="9"/>
         </w:numPr>
         <w:spacing w:line="276" w:lineRule="auto"/>
         <w:rPr>
@@ -1077,7 +783,7 @@
         <w:pStyle w:val="NoSpacing"/>
         <w:numPr>
           <w:ilvl w:val="0"/>
-          <w:numId w:val="13"/>
+          <w:numId w:val="9"/>
         </w:numPr>
         <w:spacing w:line="276" w:lineRule="auto"/>
         <w:rPr>
@@ -1148,7 +854,7 @@
         <w:pStyle w:val="NoSpacing"/>
         <w:numPr>
           <w:ilvl w:val="0"/>
-          <w:numId w:val="13"/>
+          <w:numId w:val="9"/>
         </w:numPr>
         <w:spacing w:line="276" w:lineRule="auto"/>
         <w:rPr>
@@ -1163,55 +869,7 @@
           <w:sz w:val="18"/>
           <w:szCs w:val="18"/>
         </w:rPr>
-        <w:t xml:space="preserve">Formulated a strategy with product management to </w:t>
-      </w:r>
-      <w:r>
-        <w:rPr>
-          <w:rFonts w:ascii="Arial" w:hAnsi="Arial" w:cs="Arial"/>
-          <w:sz w:val="18"/>
-          <w:szCs w:val="18"/>
-        </w:rPr>
-        <w:t>introduce</w:t>
-      </w:r>
-      <w:r>
-        <w:rPr>
-          <w:rFonts w:ascii="Arial" w:hAnsi="Arial" w:cs="Arial"/>
-          <w:sz w:val="18"/>
-          <w:szCs w:val="18"/>
-        </w:rPr>
-        <w:t xml:space="preserve"> ClariFI’s API to clients, created 5 sample interactive python notebooks and delivered</w:t>
-      </w:r>
-      <w:r>
-        <w:rPr>
-          <w:rFonts w:ascii="Arial" w:hAnsi="Arial" w:cs="Arial"/>
-          <w:sz w:val="18"/>
-          <w:szCs w:val="18"/>
-        </w:rPr>
-        <w:t xml:space="preserve"> tailored</w:t>
-      </w:r>
-      <w:r>
-        <w:rPr>
-          <w:rFonts w:ascii="Arial" w:hAnsi="Arial" w:cs="Arial"/>
-          <w:sz w:val="18"/>
-          <w:szCs w:val="18"/>
-        </w:rPr>
-        <w:t xml:space="preserve"> </w:t>
-      </w:r>
-      <w:r>
-        <w:rPr>
-          <w:rFonts w:ascii="Arial" w:hAnsi="Arial" w:cs="Arial"/>
-          <w:sz w:val="18"/>
-          <w:szCs w:val="18"/>
-        </w:rPr>
-        <w:t xml:space="preserve">demos to </w:t>
-      </w:r>
-      <w:r>
-        <w:rPr>
-          <w:rFonts w:ascii="Arial" w:hAnsi="Arial" w:cs="Arial"/>
-          <w:sz w:val="18"/>
-          <w:szCs w:val="18"/>
-        </w:rPr>
-        <w:t>clients globally</w:t>
+        <w:t>Formulated a strategy with product management to introduce ClariFI’s API to clients, created 5 sample interactive python notebooks and delivered tailored demos to clients globally</w:t>
       </w:r>
     </w:p>
     <w:p>
@@ -1371,7 +1029,7 @@
         <w:pStyle w:val="NoSpacing"/>
         <w:numPr>
           <w:ilvl w:val="0"/>
-          <w:numId w:val="13"/>
+          <w:numId w:val="9"/>
         </w:numPr>
         <w:spacing w:line="276" w:lineRule="auto"/>
         <w:rPr>
@@ -1394,23 +1052,7 @@
           <w:sz w:val="18"/>
           <w:szCs w:val="18"/>
         </w:rPr>
-        <w:t xml:space="preserve">by modelling quantitative research and portfolio optimization workflows </w:t>
-      </w:r>
-      <w:r>
-        <w:rPr>
-          <w:rFonts w:ascii="Arial" w:hAnsi="Arial" w:cs="Arial"/>
-          <w:sz w:val="18"/>
-          <w:szCs w:val="18"/>
-        </w:rPr>
-        <w:t>for 20</w:t>
-      </w:r>
-      <w:r>
-        <w:rPr>
-          <w:rFonts w:ascii="Arial" w:hAnsi="Arial" w:cs="Arial"/>
-          <w:sz w:val="18"/>
-          <w:szCs w:val="18"/>
-        </w:rPr>
-        <w:t xml:space="preserve"> clients in North America, EMEA and APAC, leveraging S&amp;P and IHS Markit’s proprietary datasets such as Compustat, CIQ, and Short Interest Data </w:t>
+        <w:t xml:space="preserve">by modelling quantitative research and portfolio optimization workflows for 20 clients in North America, EMEA and APAC, leveraging S&amp;P and IHS Markit’s proprietary datasets such as Compustat, CIQ, and Short Interest Data </w:t>
       </w:r>
     </w:p>
     <w:p>
@@ -1418,7 +1060,7 @@
         <w:pStyle w:val="NoSpacing"/>
         <w:numPr>
           <w:ilvl w:val="0"/>
-          <w:numId w:val="13"/>
+          <w:numId w:val="9"/>
         </w:numPr>
         <w:spacing w:line="276" w:lineRule="auto"/>
         <w:rPr>
@@ -1489,7 +1131,7 @@
         <w:pStyle w:val="NoSpacing"/>
         <w:numPr>
           <w:ilvl w:val="0"/>
-          <w:numId w:val="13"/>
+          <w:numId w:val="9"/>
         </w:numPr>
         <w:spacing w:line="276" w:lineRule="auto"/>
         <w:rPr>
@@ -1504,23 +1146,7 @@
           <w:sz w:val="18"/>
           <w:szCs w:val="18"/>
         </w:rPr>
-        <w:t xml:space="preserve">Built </w:t>
-      </w:r>
-      <w:r>
-        <w:rPr>
-          <w:rFonts w:ascii="Arial" w:hAnsi="Arial" w:cs="Arial"/>
-          <w:sz w:val="18"/>
-          <w:szCs w:val="18"/>
-        </w:rPr>
-        <w:t xml:space="preserve">strategic </w:t>
-      </w:r>
-      <w:r>
-        <w:rPr>
-          <w:rFonts w:ascii="Arial" w:hAnsi="Arial" w:cs="Arial"/>
-          <w:sz w:val="18"/>
-          <w:szCs w:val="18"/>
-        </w:rPr>
-        <w:t xml:space="preserve">relationships with clients by facilitating </w:t>
+        <w:t xml:space="preserve">Built strategic relationships with clients by facilitating </w:t>
       </w:r>
       <w:r>
         <w:rPr>
@@ -1554,6 +1180,16 @@
         </w:rPr>
         <w:t>10 North American &amp; EMEA clients</w:t>
       </w:r>
+    </w:p>
+    <w:p>
+      <w:pPr>
+        <w:pStyle w:val="BodyText"/>
+        <w:rPr>
+          <w:rFonts w:ascii="Arial" w:hAnsi="Arial" w:cs="Arial"/>
+          <w:sz w:val="18"/>
+          <w:szCs w:val="18"/>
+        </w:rPr>
+      </w:pPr>
     </w:p>
     <w:p>
       <w:pPr>
@@ -1562,7 +1198,6 @@
           <w:top w:val="single" w:sz="6" w:space="0" w:color="CC99FF"/>
         </w:pBdr>
         <w:spacing w:before="0" w:after="0"/>
-        <w:jc w:val="both"/>
         <w:rPr>
           <w:rFonts w:ascii="Arial" w:hAnsi="Arial" w:cs="Arial"/>
           <w:color w:val="808080"/>
@@ -1573,7 +1208,7 @@
       <w:r>
         <w:rPr>
           <w:rFonts w:ascii="Arial" w:hAnsi="Arial" w:cs="Arial"/>
-          <w:color w:val="808080"/>
+          <w:color w:val="808080" w:themeColor="background1" w:themeShade="80"/>
           <w:sz w:val="18"/>
           <w:szCs w:val="18"/>
         </w:rPr>
@@ -1582,57 +1217,32 @@
     </w:p>
     <w:p>
       <w:pPr>
+        <w:pStyle w:val="BodyText"/>
+        <w:rPr>
+          <w:rFonts w:ascii="Arial" w:hAnsi="Arial" w:cs="Arial"/>
+          <w:sz w:val="18"/>
+          <w:szCs w:val="18"/>
+        </w:rPr>
+      </w:pPr>
+    </w:p>
+    <w:p>
+      <w:pPr>
         <w:pStyle w:val="BodyText2"/>
         <w:rPr>
           <w:rFonts w:ascii="Arial" w:hAnsi="Arial" w:cs="Arial"/>
-          <w:sz w:val="18"/>
-          <w:szCs w:val="18"/>
-        </w:rPr>
-      </w:pPr>
-      <w:r>
-        <w:rPr>
-          <w:rFonts w:ascii="Arial" w:hAnsi="Arial" w:cs="Arial"/>
-          <w:sz w:val="18"/>
-          <w:szCs w:val="18"/>
-        </w:rPr>
-        <w:tab/>
-      </w:r>
-      <w:r>
-        <w:rPr>
-          <w:rFonts w:ascii="Arial" w:hAnsi="Arial" w:cs="Arial"/>
-          <w:sz w:val="18"/>
-          <w:szCs w:val="18"/>
-        </w:rPr>
-        <w:tab/>
-      </w:r>
-    </w:p>
-    <w:p>
-      <w:pPr>
-        <w:pStyle w:val="BodyText2"/>
-        <w:rPr>
-          <w:rFonts w:ascii="Arial" w:hAnsi="Arial" w:cs="Arial"/>
-          <w:b/>
-          <w:sz w:val="18"/>
-          <w:szCs w:val="18"/>
-        </w:rPr>
-      </w:pPr>
-      <w:r>
-        <w:rPr>
-          <w:rFonts w:ascii="Arial" w:hAnsi="Arial" w:cs="Arial"/>
-          <w:b/>
-          <w:sz w:val="18"/>
-          <w:szCs w:val="18"/>
-        </w:rPr>
-        <w:t>20</w:t>
-      </w:r>
-      <w:r>
-        <w:rPr>
-          <w:rFonts w:ascii="Arial" w:hAnsi="Arial" w:cs="Arial"/>
-          <w:b/>
-          <w:sz w:val="18"/>
-          <w:szCs w:val="18"/>
-        </w:rPr>
-        <w:t>20</w:t>
+          <w:b/>
+          <w:sz w:val="18"/>
+          <w:szCs w:val="18"/>
+        </w:rPr>
+      </w:pPr>
+      <w:r>
+        <w:rPr>
+          <w:rFonts w:ascii="Arial" w:hAnsi="Arial" w:cs="Arial"/>
+          <w:b/>
+          <w:sz w:val="18"/>
+          <w:szCs w:val="18"/>
+        </w:rPr>
+        <w:t>2020</w:t>
       </w:r>
       <w:r>
         <w:rPr>
@@ -1696,42 +1306,7 @@
           <w:szCs w:val="18"/>
         </w:rPr>
         <w:tab/>
-      </w:r>
-      <w:r>
-        <w:rPr>
-          <w:rFonts w:ascii="Arial" w:hAnsi="Arial" w:cs="Arial"/>
-          <w:b/>
-          <w:sz w:val="18"/>
-          <w:szCs w:val="18"/>
-        </w:rPr>
-        <w:t xml:space="preserve">       </w:t>
-      </w:r>
-      <w:r>
-        <w:rPr>
-          <w:rFonts w:ascii="Arial" w:hAnsi="Arial" w:cs="Arial"/>
-          <w:b/>
-          <w:sz w:val="18"/>
-          <w:szCs w:val="18"/>
-        </w:rPr>
-        <w:t>Manchester</w:t>
-      </w:r>
-      <w:r>
-        <w:rPr>
-          <w:rFonts w:ascii="Arial" w:hAnsi="Arial" w:cs="Arial"/>
-          <w:b/>
-          <w:sz w:val="18"/>
-          <w:szCs w:val="18"/>
-        </w:rPr>
-        <w:t xml:space="preserve">, </w:t>
-      </w:r>
-      <w:r>
-        <w:rPr>
-          <w:rFonts w:ascii="Arial" w:hAnsi="Arial" w:cs="Arial"/>
-          <w:b/>
-          <w:sz w:val="18"/>
-          <w:szCs w:val="18"/>
-        </w:rPr>
-        <w:t>UK</w:t>
+        <w:t xml:space="preserve">       Manchester, UK</w:t>
       </w:r>
     </w:p>
     <w:p>
@@ -1739,7 +1314,7 @@
         <w:pStyle w:val="NoSpacing"/>
         <w:numPr>
           <w:ilvl w:val="0"/>
-          <w:numId w:val="13"/>
+          <w:numId w:val="9"/>
         </w:numPr>
         <w:spacing w:line="276" w:lineRule="auto"/>
         <w:rPr>
@@ -1754,111 +1329,7 @@
           <w:sz w:val="18"/>
           <w:szCs w:val="18"/>
         </w:rPr>
-        <w:t xml:space="preserve">Mentored a cohort of 20 </w:t>
-      </w:r>
-      <w:r>
-        <w:rPr>
-          <w:rFonts w:ascii="Arial" w:hAnsi="Arial" w:cs="Arial"/>
-          <w:sz w:val="18"/>
-          <w:szCs w:val="18"/>
-        </w:rPr>
-        <w:t>start-ups</w:t>
-      </w:r>
-      <w:r>
-        <w:rPr>
-          <w:rFonts w:ascii="Arial" w:hAnsi="Arial" w:cs="Arial"/>
-          <w:sz w:val="18"/>
-          <w:szCs w:val="18"/>
-        </w:rPr>
-        <w:t xml:space="preserve"> at AccelerateME, </w:t>
-      </w:r>
-      <w:r>
-        <w:rPr>
-          <w:rFonts w:ascii="Arial" w:hAnsi="Arial" w:cs="Arial"/>
-          <w:sz w:val="18"/>
-          <w:szCs w:val="18"/>
-        </w:rPr>
-        <w:t>a</w:t>
-      </w:r>
-      <w:r>
-        <w:rPr>
-          <w:rFonts w:ascii="Arial" w:hAnsi="Arial" w:cs="Arial"/>
-          <w:sz w:val="18"/>
-          <w:szCs w:val="18"/>
-        </w:rPr>
-        <w:t xml:space="preserve"> student led start-up accelerator,</w:t>
-      </w:r>
-      <w:r>
-        <w:rPr>
-          <w:rFonts w:ascii="Arial" w:hAnsi="Arial" w:cs="Arial"/>
-          <w:sz w:val="18"/>
-          <w:szCs w:val="18"/>
-        </w:rPr>
-        <w:t xml:space="preserve"> culminating in a Demo Day </w:t>
-      </w:r>
-      <w:r>
-        <w:rPr>
-          <w:rFonts w:ascii="Arial" w:hAnsi="Arial" w:cs="Arial"/>
-          <w:sz w:val="18"/>
-          <w:szCs w:val="18"/>
-        </w:rPr>
-        <w:t>where</w:t>
-      </w:r>
-      <w:r>
-        <w:rPr>
-          <w:rFonts w:ascii="Arial" w:hAnsi="Arial" w:cs="Arial"/>
-          <w:sz w:val="18"/>
-          <w:szCs w:val="18"/>
-        </w:rPr>
-        <w:t xml:space="preserve"> </w:t>
-      </w:r>
-      <w:r>
-        <w:rPr>
-          <w:rFonts w:ascii="Arial" w:hAnsi="Arial" w:cs="Arial"/>
-          <w:sz w:val="18"/>
-          <w:szCs w:val="18"/>
-        </w:rPr>
-        <w:t xml:space="preserve">start-up founders </w:t>
-      </w:r>
-      <w:r>
-        <w:rPr>
-          <w:rFonts w:ascii="Arial" w:hAnsi="Arial" w:cs="Arial"/>
-          <w:sz w:val="18"/>
-          <w:szCs w:val="18"/>
-        </w:rPr>
-        <w:t>pitched</w:t>
-      </w:r>
-      <w:r>
-        <w:rPr>
-          <w:rFonts w:ascii="Arial" w:hAnsi="Arial" w:cs="Arial"/>
-          <w:sz w:val="18"/>
-          <w:szCs w:val="18"/>
-        </w:rPr>
-        <w:t xml:space="preserve"> business</w:t>
-      </w:r>
-      <w:r>
-        <w:rPr>
-          <w:rFonts w:ascii="Arial" w:hAnsi="Arial" w:cs="Arial"/>
-          <w:sz w:val="18"/>
-          <w:szCs w:val="18"/>
-        </w:rPr>
-        <w:t xml:space="preserve"> ideas and products</w:t>
-      </w:r>
-      <w:r>
-        <w:rPr>
-          <w:rFonts w:ascii="Arial" w:hAnsi="Arial" w:cs="Arial"/>
-          <w:sz w:val="18"/>
-          <w:szCs w:val="18"/>
-        </w:rPr>
-        <w:t xml:space="preserve"> to</w:t>
-      </w:r>
-      <w:r>
-        <w:rPr>
-          <w:rFonts w:ascii="Arial" w:hAnsi="Arial" w:cs="Arial"/>
-          <w:sz w:val="18"/>
-          <w:szCs w:val="18"/>
-        </w:rPr>
-        <w:t xml:space="preserve"> 500 investors</w:t>
+        <w:t>Mentored a cohort of 20 start-ups at AccelerateME, a student led start-up accelerator, culminating in a Demo Day where start-up founders pitched business ideas and products to 500 investors</w:t>
       </w:r>
     </w:p>
     <w:p>
@@ -1878,43 +1349,7 @@
           <w:sz w:val="18"/>
           <w:szCs w:val="18"/>
         </w:rPr>
-        <w:t>2018</w:t>
-      </w:r>
-      <w:r>
-        <w:rPr>
-          <w:rFonts w:ascii="Arial" w:hAnsi="Arial" w:cs="Arial"/>
-          <w:b/>
-          <w:sz w:val="18"/>
-          <w:szCs w:val="18"/>
-        </w:rPr>
-        <w:t xml:space="preserve"> </w:t>
-      </w:r>
-      <w:r>
-        <w:rPr>
-          <w:rFonts w:ascii="Arial" w:hAnsi="Arial" w:cs="Arial"/>
-          <w:b/>
-          <w:sz w:val="18"/>
-          <w:szCs w:val="18"/>
-        </w:rPr>
-        <w:t>-</w:t>
-      </w:r>
-      <w:r>
-        <w:rPr>
-          <w:rFonts w:ascii="Arial" w:hAnsi="Arial" w:cs="Arial"/>
-          <w:b/>
-          <w:sz w:val="18"/>
-          <w:szCs w:val="18"/>
-        </w:rPr>
-        <w:t xml:space="preserve"> </w:t>
-      </w:r>
-      <w:r>
-        <w:rPr>
-          <w:rFonts w:ascii="Arial" w:hAnsi="Arial" w:cs="Arial"/>
-          <w:b/>
-          <w:sz w:val="18"/>
-          <w:szCs w:val="18"/>
-        </w:rPr>
-        <w:t>2020</w:t>
+        <w:t>2018 - 2020</w:t>
       </w:r>
       <w:r>
         <w:rPr>
@@ -1978,42 +1413,7 @@
           <w:szCs w:val="18"/>
         </w:rPr>
         <w:tab/>
-      </w:r>
-      <w:r>
-        <w:rPr>
-          <w:rFonts w:ascii="Arial" w:hAnsi="Arial" w:cs="Arial"/>
-          <w:b/>
-          <w:sz w:val="18"/>
-          <w:szCs w:val="18"/>
-        </w:rPr>
-        <w:t xml:space="preserve">       </w:t>
-      </w:r>
-      <w:r>
-        <w:rPr>
-          <w:rFonts w:ascii="Arial" w:hAnsi="Arial" w:cs="Arial"/>
-          <w:b/>
-          <w:sz w:val="18"/>
-          <w:szCs w:val="18"/>
-        </w:rPr>
-        <w:t>Manchester</w:t>
-      </w:r>
-      <w:r>
-        <w:rPr>
-          <w:rFonts w:ascii="Arial" w:hAnsi="Arial" w:cs="Arial"/>
-          <w:b/>
-          <w:sz w:val="18"/>
-          <w:szCs w:val="18"/>
-        </w:rPr>
-        <w:t xml:space="preserve">, </w:t>
-      </w:r>
-      <w:r>
-        <w:rPr>
-          <w:rFonts w:ascii="Arial" w:hAnsi="Arial" w:cs="Arial"/>
-          <w:b/>
-          <w:sz w:val="18"/>
-          <w:szCs w:val="18"/>
-        </w:rPr>
-        <w:t>UK</w:t>
+        <w:t xml:space="preserve">       Manchester, UK</w:t>
       </w:r>
     </w:p>
     <w:p>
@@ -2095,33 +1495,315 @@
           <w:sz w:val="18"/>
           <w:szCs w:val="18"/>
         </w:rPr>
-        <w:t>across the Electrical and Electronic Engineering Department, helping</w:t>
-      </w:r>
-      <w:r>
-        <w:rPr>
-          <w:rFonts w:ascii="Arial" w:hAnsi="Arial" w:cs="Arial"/>
-          <w:sz w:val="18"/>
-          <w:szCs w:val="18"/>
-        </w:rPr>
-        <w:t xml:space="preserve"> 360</w:t>
-      </w:r>
-      <w:r>
-        <w:rPr>
-          <w:rFonts w:ascii="Arial" w:hAnsi="Arial" w:cs="Arial"/>
-          <w:sz w:val="18"/>
-          <w:szCs w:val="18"/>
-        </w:rPr>
-        <w:t xml:space="preserve"> junior students navigate academic and personal lives at university</w:t>
-      </w:r>
-    </w:p>
-    <w:p>
-      <w:pPr>
-        <w:pStyle w:val="NoSpacing"/>
+        <w:t>across the Electrical and Electronic Engineering Department, helping 360 junior students navigate academic and personal lives at university</w:t>
+      </w:r>
+    </w:p>
+    <w:p>
+      <w:pPr>
+        <w:pBdr>
+          <w:bottom w:val="single" w:sz="6" w:space="1" w:color="CC99FF"/>
+        </w:pBdr>
+        <w:rPr>
+          <w:rFonts w:ascii="Arial" w:hAnsi="Arial" w:cs="Arial"/>
+          <w:sz w:val="18"/>
+          <w:szCs w:val="18"/>
+        </w:rPr>
+      </w:pPr>
+    </w:p>
+    <w:p>
+      <w:pPr>
+        <w:rPr>
+          <w:rFonts w:ascii="Arial" w:hAnsi="Arial" w:cs="Arial"/>
+          <w:b/>
+          <w:color w:val="808080" w:themeColor="background1" w:themeShade="80"/>
+          <w:sz w:val="18"/>
+          <w:szCs w:val="18"/>
+        </w:rPr>
+      </w:pPr>
+      <w:r>
+        <w:rPr>
+          <w:rFonts w:ascii="Arial" w:hAnsi="Arial" w:cs="Arial"/>
+          <w:b/>
+          <w:color w:val="808080" w:themeColor="background1" w:themeShade="80"/>
+          <w:sz w:val="18"/>
+          <w:szCs w:val="18"/>
+        </w:rPr>
+        <w:t xml:space="preserve">ADDITIONAL SKILLS </w:t>
+      </w:r>
+    </w:p>
+    <w:p>
+      <w:pPr>
+        <w:pStyle w:val="BodyText"/>
+        <w:rPr>
+          <w:rFonts w:ascii="Arial" w:hAnsi="Arial" w:cs="Arial"/>
+          <w:sz w:val="18"/>
+          <w:szCs w:val="18"/>
+        </w:rPr>
+      </w:pPr>
+    </w:p>
+    <w:p>
+      <w:pPr>
+        <w:jc w:val="both"/>
+        <w:rPr>
+          <w:rFonts w:ascii="Arial" w:hAnsi="Arial" w:cs="Arial"/>
+          <w:b/>
+          <w:sz w:val="18"/>
+          <w:szCs w:val="18"/>
+        </w:rPr>
+      </w:pPr>
+      <w:r>
+        <w:rPr>
+          <w:rFonts w:ascii="Arial" w:hAnsi="Arial" w:cs="Arial"/>
+          <w:sz w:val="18"/>
+          <w:szCs w:val="18"/>
+        </w:rPr>
+        <w:tab/>
+      </w:r>
+      <w:r>
+        <w:rPr>
+          <w:rFonts w:ascii="Arial" w:hAnsi="Arial" w:cs="Arial"/>
+          <w:sz w:val="18"/>
+          <w:szCs w:val="18"/>
+        </w:rPr>
+        <w:tab/>
+      </w:r>
+      <w:r>
+        <w:rPr>
+          <w:rFonts w:ascii="Arial" w:hAnsi="Arial" w:cs="Arial"/>
+          <w:b/>
+          <w:sz w:val="18"/>
+          <w:szCs w:val="18"/>
+        </w:rPr>
+        <w:t>IT SKILLS</w:t>
+      </w:r>
+      <w:r>
+        <w:rPr>
+          <w:rFonts w:ascii="Arial" w:hAnsi="Arial" w:cs="Arial"/>
+          <w:b/>
+          <w:sz w:val="18"/>
+          <w:szCs w:val="18"/>
+        </w:rPr>
+        <w:tab/>
+      </w:r>
+    </w:p>
+    <w:p>
+      <w:pPr>
+        <w:pStyle w:val="BodyText2"/>
         <w:spacing w:line="276" w:lineRule="auto"/>
-        <w:rPr>
-          <w:rFonts w:ascii="Arial" w:hAnsi="Arial" w:cs="Arial"/>
-          <w:sz w:val="8"/>
-          <w:szCs w:val="8"/>
+        <w:ind w:left="720" w:firstLine="720"/>
+        <w:rPr>
+          <w:rFonts w:ascii="Arial" w:hAnsi="Arial" w:cs="Arial"/>
+          <w:bCs/>
+          <w:sz w:val="18"/>
+          <w:szCs w:val="18"/>
+        </w:rPr>
+      </w:pPr>
+      <w:r>
+        <w:rPr>
+          <w:rFonts w:ascii="Arial" w:hAnsi="Arial" w:cs="Arial"/>
+          <w:bCs/>
+          <w:sz w:val="18"/>
+          <w:szCs w:val="18"/>
+        </w:rPr>
+        <w:t>Programming Languages: Python (advanced), C++ (Intermediate), SQL (Intermediate), R (Basic)</w:t>
+      </w:r>
+    </w:p>
+    <w:p>
+      <w:pPr>
+        <w:pStyle w:val="BodyText2"/>
+        <w:spacing w:line="276" w:lineRule="auto"/>
+        <w:rPr>
+          <w:rFonts w:ascii="Arial" w:hAnsi="Arial" w:cs="Arial"/>
+          <w:bCs/>
+          <w:sz w:val="18"/>
+          <w:szCs w:val="18"/>
+        </w:rPr>
+      </w:pPr>
+      <w:r>
+        <w:rPr>
+          <w:rFonts w:ascii="Arial" w:hAnsi="Arial" w:cs="Arial"/>
+          <w:bCs/>
+          <w:sz w:val="18"/>
+          <w:szCs w:val="18"/>
+        </w:rPr>
+        <w:tab/>
+      </w:r>
+      <w:r>
+        <w:rPr>
+          <w:rFonts w:ascii="Arial" w:hAnsi="Arial" w:cs="Arial"/>
+          <w:bCs/>
+          <w:sz w:val="18"/>
+          <w:szCs w:val="18"/>
+        </w:rPr>
+        <w:tab/>
+        <w:t>Scripting Languages: Batch Scripts (Intermediate), PowerShell (Basic), Linux/Bash (Basic)</w:t>
+      </w:r>
+    </w:p>
+    <w:p>
+      <w:pPr>
+        <w:pStyle w:val="BodyText2"/>
+        <w:spacing w:line="276" w:lineRule="auto"/>
+        <w:rPr>
+          <w:rFonts w:ascii="Arial" w:hAnsi="Arial" w:cs="Arial"/>
+          <w:bCs/>
+          <w:sz w:val="18"/>
+          <w:szCs w:val="18"/>
+        </w:rPr>
+      </w:pPr>
+      <w:r>
+        <w:rPr>
+          <w:rFonts w:ascii="Arial" w:hAnsi="Arial" w:cs="Arial"/>
+          <w:bCs/>
+          <w:sz w:val="18"/>
+          <w:szCs w:val="18"/>
+        </w:rPr>
+        <w:tab/>
+      </w:r>
+      <w:r>
+        <w:rPr>
+          <w:rFonts w:ascii="Arial" w:hAnsi="Arial" w:cs="Arial"/>
+          <w:bCs/>
+          <w:sz w:val="18"/>
+          <w:szCs w:val="18"/>
+        </w:rPr>
+        <w:tab/>
+      </w:r>
+      <w:r>
+        <w:rPr>
+          <w:rFonts w:ascii="Arial" w:hAnsi="Arial" w:cs="Arial"/>
+          <w:bCs/>
+          <w:sz w:val="18"/>
+          <w:szCs w:val="18"/>
+        </w:rPr>
+        <w:t>Software</w:t>
+      </w:r>
+      <w:r>
+        <w:rPr>
+          <w:rFonts w:ascii="Arial" w:hAnsi="Arial" w:cs="Arial"/>
+          <w:bCs/>
+          <w:sz w:val="18"/>
+          <w:szCs w:val="18"/>
+        </w:rPr>
+        <w:t>: VScode, PyCharm, Databricks, Snowflake, SSMS, kdb+, Docker</w:t>
+      </w:r>
+    </w:p>
+    <w:p>
+      <w:pPr>
+        <w:ind w:left="720" w:firstLine="720"/>
+        <w:jc w:val="both"/>
+        <w:rPr>
+          <w:rFonts w:ascii="Arial" w:hAnsi="Arial" w:cs="Arial"/>
+          <w:b/>
+          <w:sz w:val="18"/>
+          <w:szCs w:val="18"/>
+        </w:rPr>
+      </w:pPr>
+    </w:p>
+    <w:p>
+      <w:pPr>
+        <w:ind w:left="720" w:firstLine="720"/>
+        <w:jc w:val="both"/>
+        <w:rPr>
+          <w:rFonts w:ascii="Arial" w:hAnsi="Arial" w:cs="Arial"/>
+          <w:b/>
+          <w:sz w:val="18"/>
+          <w:szCs w:val="18"/>
+        </w:rPr>
+      </w:pPr>
+      <w:r>
+        <w:rPr>
+          <w:rFonts w:ascii="Arial" w:hAnsi="Arial" w:cs="Arial"/>
+          <w:b/>
+          <w:sz w:val="18"/>
+          <w:szCs w:val="18"/>
+        </w:rPr>
+        <w:t>LANGUAGES</w:t>
+      </w:r>
+      <w:r>
+        <w:rPr>
+          <w:rFonts w:ascii="Arial" w:hAnsi="Arial" w:cs="Arial"/>
+          <w:b/>
+          <w:sz w:val="18"/>
+          <w:szCs w:val="18"/>
+        </w:rPr>
+        <w:tab/>
+      </w:r>
+    </w:p>
+    <w:p>
+      <w:pPr>
+        <w:ind w:left="720" w:firstLine="720"/>
+        <w:jc w:val="both"/>
+        <w:rPr>
+          <w:rFonts w:ascii="Arial" w:hAnsi="Arial" w:cs="Arial"/>
+          <w:sz w:val="18"/>
+          <w:szCs w:val="18"/>
+        </w:rPr>
+      </w:pPr>
+      <w:r>
+        <w:rPr>
+          <w:rFonts w:ascii="Arial" w:hAnsi="Arial" w:cs="Arial"/>
+          <w:sz w:val="18"/>
+          <w:szCs w:val="18"/>
+        </w:rPr>
+        <w:t>English (fluent), Urdu (Native), Pashto (Native)</w:t>
+      </w:r>
+    </w:p>
+    <w:p>
+      <w:pPr>
+        <w:ind w:left="720" w:firstLine="720"/>
+        <w:jc w:val="both"/>
+        <w:rPr>
+          <w:rFonts w:ascii="Arial" w:hAnsi="Arial" w:cs="Arial"/>
+          <w:sz w:val="18"/>
+          <w:szCs w:val="18"/>
+        </w:rPr>
+      </w:pPr>
+    </w:p>
+    <w:p>
+      <w:pPr>
+        <w:spacing w:line="276" w:lineRule="auto"/>
+        <w:ind w:firstLine="1440"/>
+        <w:jc w:val="both"/>
+      </w:pPr>
+      <w:r>
+        <w:rPr>
+          <w:rFonts w:ascii="Arial" w:eastAsia="Arial" w:hAnsi="Arial" w:cs="Arial"/>
+          <w:b/>
+          <w:bCs/>
+          <w:sz w:val="18"/>
+          <w:szCs w:val="18"/>
+        </w:rPr>
+        <w:t>CERTIFICATIONS</w:t>
+      </w:r>
+    </w:p>
+    <w:p>
+      <w:pPr>
+        <w:pStyle w:val="BodyText"/>
+        <w:spacing w:line="276" w:lineRule="auto"/>
+        <w:ind w:left="1440"/>
+        <w:rPr>
+          <w:rFonts w:ascii="Arial" w:eastAsia="Arial" w:hAnsi="Arial" w:cs="Arial"/>
+          <w:sz w:val="18"/>
+          <w:szCs w:val="18"/>
+          <w:lang w:val="en-US"/>
+        </w:rPr>
+      </w:pPr>
+      <w:r>
+        <w:rPr>
+          <w:rFonts w:ascii="Arial" w:eastAsia="Arial" w:hAnsi="Arial" w:cs="Arial"/>
+          <w:sz w:val="18"/>
+          <w:szCs w:val="18"/>
+          <w:lang w:val="en-US"/>
+        </w:rPr>
+        <w:t>Passed CFA Level 1, April 2022</w:t>
+      </w:r>
+    </w:p>
+    <w:p>
+      <w:pPr>
+        <w:pStyle w:val="BodyText2"/>
+        <w:rPr>
+          <w:szCs w:val="24"/>
+          <w:highlight w:val="yellow"/>
         </w:rPr>
       </w:pPr>
     </w:p>
@@ -2132,7 +1814,6 @@
           <w:top w:val="single" w:sz="6" w:space="0" w:color="CC99FF"/>
         </w:pBdr>
         <w:spacing w:before="0" w:after="0"/>
-        <w:jc w:val="both"/>
         <w:rPr>
           <w:rFonts w:ascii="Arial" w:hAnsi="Arial" w:cs="Arial"/>
           <w:color w:val="808080"/>
@@ -2143,16 +1824,16 @@
       <w:r>
         <w:rPr>
           <w:rFonts w:ascii="Arial" w:hAnsi="Arial" w:cs="Arial"/>
-          <w:color w:val="808080"/>
-          <w:sz w:val="18"/>
-          <w:szCs w:val="18"/>
-        </w:rPr>
-        <w:t>ADDITIONAL SKILLS</w:t>
-      </w:r>
-      <w:r>
-        <w:rPr>
-          <w:rFonts w:ascii="Arial" w:hAnsi="Arial" w:cs="Arial"/>
-          <w:color w:val="808080"/>
+          <w:color w:val="808080" w:themeColor="background1" w:themeShade="80"/>
+          <w:sz w:val="18"/>
+          <w:szCs w:val="18"/>
+        </w:rPr>
+        <w:t>EXTRA CURRICULAR ACTIVITIES</w:t>
+      </w:r>
+      <w:r>
+        <w:rPr>
+          <w:rFonts w:ascii="Arial" w:hAnsi="Arial" w:cs="Arial"/>
+          <w:color w:val="808080" w:themeColor="background1" w:themeShade="80"/>
           <w:sz w:val="18"/>
           <w:szCs w:val="18"/>
         </w:rPr>
@@ -2161,452 +1842,9 @@
     </w:p>
     <w:p>
       <w:pPr>
-        <w:pStyle w:val="BodyText2"/>
-        <w:rPr>
-          <w:rFonts w:ascii="Arial" w:hAnsi="Arial" w:cs="Arial"/>
-          <w:sz w:val="18"/>
-          <w:szCs w:val="18"/>
-        </w:rPr>
-      </w:pPr>
-      <w:r>
-        <w:rPr>
-          <w:rFonts w:ascii="Arial" w:hAnsi="Arial" w:cs="Arial"/>
-          <w:sz w:val="18"/>
-          <w:szCs w:val="18"/>
-        </w:rPr>
-        <w:tab/>
-      </w:r>
-      <w:r>
-        <w:rPr>
-          <w:rFonts w:ascii="Arial" w:hAnsi="Arial" w:cs="Arial"/>
-          <w:sz w:val="18"/>
-          <w:szCs w:val="18"/>
-        </w:rPr>
-        <w:tab/>
-      </w:r>
-    </w:p>
-    <w:p>
-      <w:pPr>
-        <w:jc w:val="both"/>
-        <w:rPr>
-          <w:rFonts w:ascii="Arial" w:hAnsi="Arial" w:cs="Arial"/>
-          <w:b/>
-          <w:sz w:val="18"/>
-          <w:szCs w:val="18"/>
-        </w:rPr>
-      </w:pPr>
-      <w:r>
-        <w:tab/>
-      </w:r>
-      <w:r>
-        <w:tab/>
-      </w:r>
-      <w:r>
-        <w:rPr>
-          <w:rFonts w:ascii="Arial" w:hAnsi="Arial" w:cs="Arial"/>
-          <w:b/>
-          <w:sz w:val="18"/>
-          <w:szCs w:val="18"/>
-        </w:rPr>
-        <w:t>IT SKILLS</w:t>
-      </w:r>
-      <w:r>
-        <w:rPr>
-          <w:rFonts w:ascii="Arial" w:hAnsi="Arial" w:cs="Arial"/>
-          <w:b/>
-          <w:sz w:val="18"/>
-          <w:szCs w:val="18"/>
-        </w:rPr>
-        <w:tab/>
-      </w:r>
-    </w:p>
-    <w:p>
-      <w:pPr>
-        <w:pStyle w:val="BodyText2"/>
-        <w:spacing w:line="276" w:lineRule="auto"/>
-        <w:ind w:left="720" w:firstLine="720"/>
-        <w:rPr>
-          <w:rFonts w:ascii="Arial" w:hAnsi="Arial" w:cs="Arial"/>
-          <w:bCs/>
-          <w:sz w:val="18"/>
-          <w:szCs w:val="18"/>
-        </w:rPr>
-      </w:pPr>
-      <w:r>
-        <w:rPr>
-          <w:rFonts w:ascii="Arial" w:hAnsi="Arial" w:cs="Arial"/>
-          <w:bCs/>
-          <w:sz w:val="18"/>
-          <w:szCs w:val="18"/>
-        </w:rPr>
-        <w:t>Programming Languages: Python (advanced), C++ (Intermediate), SQL (Intermediate), R (Basic)</w:t>
-      </w:r>
-    </w:p>
-    <w:p>
-      <w:pPr>
-        <w:pStyle w:val="BodyText2"/>
-        <w:spacing w:line="276" w:lineRule="auto"/>
-        <w:rPr>
-          <w:rFonts w:ascii="Arial" w:hAnsi="Arial" w:cs="Arial"/>
-          <w:bCs/>
-          <w:sz w:val="18"/>
-          <w:szCs w:val="18"/>
-        </w:rPr>
-      </w:pPr>
-      <w:r>
-        <w:rPr>
-          <w:rFonts w:ascii="Arial" w:hAnsi="Arial" w:cs="Arial"/>
-          <w:bCs/>
-          <w:sz w:val="18"/>
-          <w:szCs w:val="18"/>
-        </w:rPr>
-        <w:tab/>
-      </w:r>
-      <w:r>
-        <w:rPr>
-          <w:rFonts w:ascii="Arial" w:hAnsi="Arial" w:cs="Arial"/>
-          <w:bCs/>
-          <w:sz w:val="18"/>
-          <w:szCs w:val="18"/>
-        </w:rPr>
-        <w:tab/>
-        <w:t>Scripting Languages: Batch Scripts (Intermediate), PowerShell (Basic), Linux/Bash (Basic)</w:t>
-      </w:r>
-    </w:p>
-    <w:p>
-      <w:pPr>
-        <w:ind w:left="720" w:firstLine="720"/>
-        <w:jc w:val="both"/>
-        <w:rPr>
-          <w:rFonts w:ascii="Arial" w:hAnsi="Arial" w:cs="Arial"/>
-          <w:sz w:val="18"/>
-          <w:szCs w:val="18"/>
-        </w:rPr>
-      </w:pPr>
-    </w:p>
-    <w:p>
-      <w:pPr>
-        <w:pStyle w:val="BodyText2"/>
-        <w:spacing w:line="276" w:lineRule="auto"/>
-        <w:ind w:left="720" w:firstLine="720"/>
-        <w:rPr>
-          <w:rFonts w:ascii="Arial" w:hAnsi="Arial" w:cs="Arial"/>
-          <w:b/>
-          <w:sz w:val="18"/>
-          <w:szCs w:val="18"/>
-        </w:rPr>
-      </w:pPr>
-      <w:r>
-        <w:rPr>
-          <w:rFonts w:ascii="Arial" w:hAnsi="Arial" w:cs="Arial"/>
-          <w:b/>
-          <w:sz w:val="18"/>
-          <w:szCs w:val="18"/>
-        </w:rPr>
-        <w:t>SELECT PROJECTS</w:t>
-      </w:r>
-      <w:r>
-        <w:rPr>
-          <w:rFonts w:ascii="Arial" w:hAnsi="Arial" w:cs="Arial"/>
-          <w:b/>
-          <w:sz w:val="18"/>
-          <w:szCs w:val="18"/>
-        </w:rPr>
-        <w:t xml:space="preserve"> </w:t>
-      </w:r>
-    </w:p>
-    <w:p>
-      <w:pPr>
-        <w:pStyle w:val="ListParagraph"/>
-        <w:spacing w:after="0"/>
-        <w:ind w:left="1440"/>
-        <w:rPr>
-          <w:rFonts w:ascii="Arial" w:eastAsia="Times New Roman" w:hAnsi="Arial" w:cs="Arial"/>
-          <w:bCs/>
-          <w:sz w:val="18"/>
-          <w:szCs w:val="18"/>
-          <w:lang w:eastAsia="en-US"/>
-        </w:rPr>
-      </w:pPr>
-      <w:r>
-        <w:rPr>
-          <w:rFonts w:ascii="Arial" w:eastAsia="Times New Roman" w:hAnsi="Arial" w:cs="Arial"/>
-          <w:bCs/>
-          <w:sz w:val="18"/>
-          <w:szCs w:val="18"/>
-          <w:lang w:eastAsia="en-US"/>
-        </w:rPr>
-        <w:t>Visualizing a Nasdaq Market Order Book</w:t>
-      </w:r>
-      <w:r>
-        <w:rPr>
-          <w:rFonts w:ascii="Arial" w:eastAsia="Times New Roman" w:hAnsi="Arial" w:cs="Arial"/>
-          <w:bCs/>
-          <w:sz w:val="18"/>
-          <w:szCs w:val="18"/>
-          <w:lang w:eastAsia="en-US"/>
-        </w:rPr>
-        <w:t xml:space="preserve"> </w:t>
-      </w:r>
-      <w:r>
-        <w:rPr>
-          <w:rFonts w:ascii="Arial" w:eastAsia="Times New Roman" w:hAnsi="Arial" w:cs="Arial"/>
-          <w:bCs/>
-          <w:sz w:val="18"/>
-          <w:szCs w:val="18"/>
-          <w:lang w:eastAsia="en-US"/>
-        </w:rPr>
-        <w:t>–</w:t>
-      </w:r>
-      <w:r>
-        <w:rPr>
-          <w:rFonts w:ascii="Arial" w:eastAsia="Times New Roman" w:hAnsi="Arial" w:cs="Arial"/>
-          <w:bCs/>
-          <w:sz w:val="18"/>
-          <w:szCs w:val="18"/>
-          <w:lang w:eastAsia="en-US"/>
-        </w:rPr>
-        <w:t xml:space="preserve"> </w:t>
-      </w:r>
-      <w:hyperlink r:id="rId9" w:history="1">
-        <w:r>
-          <w:rPr>
-            <w:rStyle w:val="Hyperlink"/>
-            <w:rFonts w:ascii="Arial" w:hAnsi="Arial" w:cs="Arial"/>
-            <w:color w:val="000000" w:themeColor="text1"/>
-            <w:sz w:val="18"/>
-            <w:szCs w:val="18"/>
-            <w:lang w:val="en-US" w:eastAsia="en-US"/>
-          </w:rPr>
-          <w:t>Link</w:t>
-        </w:r>
-      </w:hyperlink>
-      <w:r>
-        <w:rPr>
-          <w:rFonts w:ascii="Arial" w:eastAsia="Times New Roman" w:hAnsi="Arial" w:cs="Arial"/>
-          <w:bCs/>
-          <w:color w:val="000000" w:themeColor="text1"/>
-          <w:sz w:val="18"/>
-          <w:szCs w:val="18"/>
-          <w:lang w:eastAsia="en-US"/>
-        </w:rPr>
-        <w:t>.</w:t>
-      </w:r>
-    </w:p>
-    <w:p>
-      <w:pPr>
-        <w:ind w:left="720" w:firstLine="720"/>
-        <w:jc w:val="both"/>
-        <w:rPr>
-          <w:rFonts w:ascii="Arial" w:hAnsi="Arial" w:cs="Arial"/>
-          <w:b/>
-          <w:sz w:val="18"/>
-          <w:szCs w:val="18"/>
-        </w:rPr>
-      </w:pPr>
-      <w:r>
-        <w:rPr>
-          <w:rFonts w:ascii="Arial" w:hAnsi="Arial" w:cs="Arial"/>
-          <w:bCs/>
-          <w:sz w:val="18"/>
-          <w:szCs w:val="18"/>
-        </w:rPr>
-        <w:t xml:space="preserve">Practicing Data Structure and Algorithm Exercises from Jay Wengrow’s DSA Book </w:t>
-      </w:r>
-      <w:r>
-        <w:rPr>
-          <w:rFonts w:ascii="Arial" w:hAnsi="Arial" w:cs="Arial"/>
-          <w:bCs/>
-          <w:color w:val="000000" w:themeColor="text1"/>
-          <w:sz w:val="18"/>
-          <w:szCs w:val="18"/>
-        </w:rPr>
-        <w:t xml:space="preserve">– </w:t>
-      </w:r>
-      <w:hyperlink r:id="rId10" w:history="1">
-        <w:r>
-          <w:rPr>
-            <w:rStyle w:val="Hyperlink"/>
-            <w:rFonts w:ascii="Arial" w:hAnsi="Arial" w:cs="Arial"/>
-            <w:color w:val="000000" w:themeColor="text1"/>
-            <w:sz w:val="18"/>
-            <w:szCs w:val="18"/>
-            <w:lang w:val="en-US"/>
-          </w:rPr>
-          <w:t>Link</w:t>
-        </w:r>
-      </w:hyperlink>
-      <w:r>
-        <w:rPr>
-          <w:rFonts w:ascii="Arial" w:hAnsi="Arial" w:cs="Arial"/>
-          <w:bCs/>
-          <w:color w:val="000000" w:themeColor="text1"/>
-          <w:sz w:val="18"/>
-          <w:szCs w:val="18"/>
-        </w:rPr>
-        <w:t>.</w:t>
-      </w:r>
-    </w:p>
-    <w:p>
-      <w:pPr>
-        <w:ind w:left="720" w:firstLine="720"/>
-        <w:jc w:val="both"/>
-        <w:rPr>
-          <w:rFonts w:ascii="Arial" w:hAnsi="Arial" w:cs="Arial"/>
-          <w:b/>
-          <w:sz w:val="18"/>
-          <w:szCs w:val="18"/>
-        </w:rPr>
-      </w:pPr>
-    </w:p>
-    <w:p>
-      <w:pPr>
-        <w:ind w:left="720" w:firstLine="720"/>
-        <w:jc w:val="both"/>
-        <w:rPr>
-          <w:rFonts w:ascii="Arial" w:hAnsi="Arial" w:cs="Arial"/>
-          <w:b/>
-          <w:sz w:val="18"/>
-          <w:szCs w:val="18"/>
-        </w:rPr>
-      </w:pPr>
-      <w:r>
-        <w:rPr>
-          <w:rFonts w:ascii="Arial" w:hAnsi="Arial" w:cs="Arial"/>
-          <w:b/>
-          <w:sz w:val="18"/>
-          <w:szCs w:val="18"/>
-        </w:rPr>
-        <w:t>LANGUAGES</w:t>
-      </w:r>
-      <w:r>
-        <w:rPr>
-          <w:rFonts w:ascii="Arial" w:hAnsi="Arial" w:cs="Arial"/>
-          <w:b/>
-          <w:sz w:val="18"/>
-          <w:szCs w:val="18"/>
-        </w:rPr>
-        <w:tab/>
-      </w:r>
-    </w:p>
-    <w:p>
-      <w:pPr>
-        <w:ind w:left="720" w:firstLine="720"/>
-        <w:jc w:val="both"/>
-        <w:rPr>
-          <w:rFonts w:ascii="Arial" w:hAnsi="Arial" w:cs="Arial"/>
-          <w:sz w:val="18"/>
-          <w:szCs w:val="18"/>
-        </w:rPr>
-      </w:pPr>
-      <w:r>
-        <w:rPr>
-          <w:rFonts w:ascii="Arial" w:hAnsi="Arial" w:cs="Arial"/>
-          <w:sz w:val="18"/>
-          <w:szCs w:val="18"/>
-        </w:rPr>
-        <w:t>English (fluent), Urdu (Native), Pashto (Native)</w:t>
-      </w:r>
-    </w:p>
-    <w:p>
-      <w:pPr>
-        <w:ind w:left="720" w:firstLine="720"/>
-        <w:jc w:val="both"/>
-        <w:rPr>
-          <w:rFonts w:ascii="Arial" w:hAnsi="Arial" w:cs="Arial"/>
-          <w:sz w:val="18"/>
-          <w:szCs w:val="18"/>
-        </w:rPr>
-      </w:pPr>
-    </w:p>
-    <w:p>
-      <w:pPr>
-        <w:spacing w:line="276" w:lineRule="auto"/>
-        <w:ind w:firstLine="1440"/>
-        <w:jc w:val="both"/>
-      </w:pPr>
-      <w:r>
-        <w:rPr>
-          <w:rFonts w:ascii="Arial" w:eastAsia="Arial" w:hAnsi="Arial" w:cs="Arial"/>
-          <w:b/>
-          <w:bCs/>
-          <w:sz w:val="18"/>
-          <w:szCs w:val="18"/>
-        </w:rPr>
-        <w:t>CERTIFICATIONS</w:t>
-      </w:r>
-    </w:p>
-    <w:p>
-      <w:pPr>
         <w:pStyle w:val="BodyText"/>
-        <w:spacing w:line="276" w:lineRule="auto"/>
-        <w:ind w:left="1440"/>
-        <w:rPr>
-          <w:rFonts w:ascii="Arial" w:eastAsia="Arial" w:hAnsi="Arial" w:cs="Arial"/>
-          <w:sz w:val="18"/>
-          <w:szCs w:val="18"/>
-          <w:lang w:val="en-US"/>
-        </w:rPr>
-      </w:pPr>
-      <w:r>
-        <w:rPr>
-          <w:rFonts w:ascii="Arial" w:eastAsia="Arial" w:hAnsi="Arial" w:cs="Arial"/>
-          <w:sz w:val="18"/>
-          <w:szCs w:val="18"/>
-          <w:lang w:val="en-US"/>
-        </w:rPr>
-        <w:t>Passed CFA Level 1, April 2022.</w:t>
-      </w:r>
-    </w:p>
-    <w:p>
-      <w:pPr>
-        <w:pStyle w:val="BodyText"/>
-        <w:spacing w:line="276" w:lineRule="auto"/>
-        <w:ind w:left="1440"/>
-        <w:rPr>
-          <w:rFonts w:ascii="Arial" w:eastAsia="Arial" w:hAnsi="Arial" w:cs="Arial"/>
-          <w:sz w:val="4"/>
-          <w:szCs w:val="4"/>
-          <w:lang w:val="en-US"/>
-        </w:rPr>
-      </w:pPr>
-    </w:p>
-    <w:p>
-      <w:pPr>
-        <w:pStyle w:val="CV-Heading"/>
-        <w:pBdr>
-          <w:top w:val="single" w:sz="6" w:space="0" w:color="CC99FF"/>
-        </w:pBdr>
-        <w:spacing w:before="0" w:after="0"/>
-        <w:jc w:val="both"/>
-        <w:rPr>
-          <w:rFonts w:ascii="Arial" w:hAnsi="Arial" w:cs="Arial"/>
-          <w:color w:val="808080"/>
-          <w:sz w:val="18"/>
-          <w:szCs w:val="18"/>
-        </w:rPr>
-      </w:pPr>
-      <w:r>
-        <w:rPr>
-          <w:rFonts w:ascii="Arial" w:hAnsi="Arial" w:cs="Arial"/>
-          <w:color w:val="808080"/>
-          <w:sz w:val="18"/>
-          <w:szCs w:val="18"/>
-        </w:rPr>
-        <w:t>EXTRA CURRICULAR ACTIVITIES</w:t>
-      </w:r>
-    </w:p>
-    <w:p>
-      <w:pPr>
-        <w:pStyle w:val="CV-Heading"/>
-        <w:pBdr>
-          <w:top w:val="single" w:sz="6" w:space="0" w:color="CC99FF"/>
-        </w:pBdr>
-        <w:spacing w:before="0" w:after="0"/>
-        <w:jc w:val="both"/>
-        <w:rPr>
-          <w:rFonts w:ascii="Arial" w:hAnsi="Arial" w:cs="Arial"/>
-          <w:color w:val="808080"/>
+        <w:rPr>
+          <w:rFonts w:ascii="Arial" w:hAnsi="Arial" w:cs="Arial"/>
           <w:sz w:val="18"/>
           <w:szCs w:val="18"/>
         </w:rPr>
@@ -2637,60 +1875,13 @@
           <w:sz w:val="18"/>
           <w:szCs w:val="18"/>
         </w:rPr>
-        <w:t>Engaging in endurance exercises</w:t>
-      </w:r>
-      <w:r>
-        <w:rPr>
-          <w:rFonts w:ascii="Arial" w:hAnsi="Arial" w:cs="Arial"/>
-          <w:bCs/>
-          <w:sz w:val="18"/>
-          <w:szCs w:val="18"/>
-        </w:rPr>
-        <w:t xml:space="preserve">, </w:t>
-      </w:r>
-      <w:r>
-        <w:rPr>
-          <w:rFonts w:ascii="Arial" w:hAnsi="Arial" w:cs="Arial"/>
-          <w:bCs/>
-          <w:sz w:val="18"/>
-          <w:szCs w:val="18"/>
-        </w:rPr>
-        <w:t>a</w:t>
-      </w:r>
-      <w:r>
-        <w:rPr>
-          <w:rFonts w:ascii="Arial" w:hAnsi="Arial" w:cs="Arial"/>
-          <w:bCs/>
-          <w:sz w:val="18"/>
-          <w:szCs w:val="18"/>
-        </w:rPr>
-        <w:t>iming to finish the London Marathon in under 5 hours</w:t>
-      </w:r>
-      <w:r>
-        <w:rPr>
-          <w:rFonts w:ascii="Arial" w:hAnsi="Arial" w:cs="Arial"/>
-          <w:bCs/>
-          <w:sz w:val="18"/>
-          <w:szCs w:val="18"/>
-        </w:rPr>
-        <w:t xml:space="preserve"> in </w:t>
-      </w:r>
-      <w:proofErr w:type="gramStart"/>
-      <w:r>
-        <w:rPr>
-          <w:rFonts w:ascii="Arial" w:hAnsi="Arial" w:cs="Arial"/>
-          <w:bCs/>
-          <w:sz w:val="18"/>
-          <w:szCs w:val="18"/>
-        </w:rPr>
-        <w:t>2025</w:t>
-      </w:r>
-      <w:proofErr w:type="gramEnd"/>
+        <w:t>Engaging in endurance exercises, aiming to finish the London Marathon in under 5 hours in 2025</w:t>
+      </w:r>
     </w:p>
     <w:sectPr>
       <w:type w:val="continuous"/>
       <w:pgSz w:w="11906" w:h="16838"/>
-      <w:pgMar w:top="851" w:right="1134" w:bottom="1134" w:left="1134" w:header="709" w:footer="709" w:gutter="0"/>
+      <w:pgMar w:top="1440" w:right="1133" w:bottom="1440" w:left="993" w:header="708" w:footer="708" w:gutter="0"/>
       <w:cols w:space="708"/>
       <w:docGrid w:linePitch="360"/>
     </w:sectPr>
@@ -2701,6 +1892,119 @@
 <file path=word/numbering.xml><?xml version="1.0" encoding="utf-8"?>
 <w:numbering xmlns:wpc="http://schemas.microsoft.com/office/word/2010/wordprocessingCanvas" xmlns:cx="http://schemas.microsoft.com/office/drawing/2014/chartex" xmlns:cx1="http://schemas.microsoft.com/office/drawing/2015/9/8/chartex" xmlns:cx2="http://schemas.microsoft.com/office/drawing/2015/10/21/chartex" xmlns:cx3="http://schemas.microsoft.com/office/drawing/2016/5/9/chartex" xmlns:cx4="http://schemas.microsoft.com/office/drawing/2016/5/10/chartex" xmlns:cx5="http://schemas.microsoft.com/office/drawing/2016/5/11/chartex" xmlns:cx6="http://schemas.microsoft.com/office/drawing/2016/5/12/chartex" xmlns:cx7="http://schemas.microsoft.com/office/drawing/2016/5/13/chartex" xmlns:cx8="http://schemas.microsoft.com/office/drawing/2016/5/14/chartex" xmlns:mc="http://schemas.openxmlformats.org/markup-compatibility/2006" xmlns:aink="http://schemas.microsoft.com/office/drawing/2016/ink" xmlns:am3d="http://schemas.microsoft.com/office/drawing/2017/model3d" xmlns:o="urn:schemas-microsoft-com:office:office" xmlns:oel="http://schemas.microsoft.com/office/2019/extlst" xmlns:r="http://schemas.openxmlformats.org/officeDocument/2006/relationships" xmlns:m="http://schemas.openxmlformats.org/officeDocument/2006/math" xmlns:v="urn:schemas-microsoft-com:vml" xmlns:wp14="http://schemas.microsoft.com/office/word/2010/wordprocessingDrawing" xmlns:wp="http://schemas.openxmlformats.org/drawingml/2006/wordprocessingDrawing" xmlns:w10="urn:schemas-microsoft-com:office:word" xmlns:w="http://schemas.openxmlformats.org/wordprocessingml/2006/main" xmlns:w14="http://schemas.microsoft.com/office/word/2010/wordml" xmlns:w15="http://schemas.microsoft.com/office/word/2012/wordml" xmlns:w16cex="http://schemas.microsoft.com/office/word/2018/wordml/cex" xmlns:w16cid="http://schemas.microsoft.com/office/word/2016/wordml/cid" xmlns:w16="http://schemas.microsoft.com/office/word/2018/wordml" xmlns:w16sdtdh="http://schemas.microsoft.com/office/word/2020/wordml/sdtdatahash" xmlns:w16se="http://schemas.microsoft.com/office/word/2015/wordml/symex" xmlns:wpg="http://schemas.microsoft.com/office/word/2010/wordprocessingGroup" xmlns:wpi="http://schemas.microsoft.com/office/word/2010/wordprocessingInk" xmlns:wne="http://schemas.microsoft.com/office/word/2006/wordml" xmlns:wps="http://schemas.microsoft.com/office/word/2010/wordprocessingShape" mc:Ignorable="w14 w15 w16se w16cid w16 w16cex w16sdtdh wp14">
   <w:abstractNum w:abstractNumId="0" w15:restartNumberingAfterBreak="0">
+    <w:nsid w:val="035A501C"/>
+    <w:multiLevelType w:val="hybridMultilevel"/>
+    <w:tmpl w:val="EF02C566"/>
+    <w:lvl w:ilvl="0" w:tplc="08090001">
+      <w:start w:val="1"/>
+      <w:numFmt w:val="bullet"/>
+      <w:lvlText w:val=""/>
+      <w:lvlJc w:val="left"/>
+      <w:pPr>
+        <w:ind w:left="1800" w:hanging="360"/>
+      </w:pPr>
+      <w:rPr>
+        <w:rFonts w:ascii="Symbol" w:hAnsi="Symbol" w:hint="default"/>
+      </w:rPr>
+    </w:lvl>
+    <w:lvl w:ilvl="1" w:tplc="08090003" w:tentative="1">
+      <w:start w:val="1"/>
+      <w:numFmt w:val="bullet"/>
+      <w:lvlText w:val="o"/>
+      <w:lvlJc w:val="left"/>
+      <w:pPr>
+        <w:ind w:left="2520" w:hanging="360"/>
+      </w:pPr>
+      <w:rPr>
+        <w:rFonts w:ascii="Courier New" w:hAnsi="Courier New" w:cs="Courier New" w:hint="default"/>
+      </w:rPr>
+    </w:lvl>
+    <w:lvl w:ilvl="2" w:tplc="08090005" w:tentative="1">
+      <w:start w:val="1"/>
+      <w:numFmt w:val="bullet"/>
+      <w:lvlText w:val=""/>
+      <w:lvlJc w:val="left"/>
+      <w:pPr>
+        <w:ind w:left="3240" w:hanging="360"/>
+      </w:pPr>
+      <w:rPr>
+        <w:rFonts w:ascii="Wingdings" w:hAnsi="Wingdings" w:hint="default"/>
+      </w:rPr>
+    </w:lvl>
+    <w:lvl w:ilvl="3" w:tplc="08090001" w:tentative="1">
+      <w:start w:val="1"/>
+      <w:numFmt w:val="bullet"/>
+      <w:lvlText w:val=""/>
+      <w:lvlJc w:val="left"/>
+      <w:pPr>
+        <w:ind w:left="3960" w:hanging="360"/>
+      </w:pPr>
+      <w:rPr>
+        <w:rFonts w:ascii="Symbol" w:hAnsi="Symbol" w:hint="default"/>
+      </w:rPr>
+    </w:lvl>
+    <w:lvl w:ilvl="4" w:tplc="08090003" w:tentative="1">
+      <w:start w:val="1"/>
+      <w:numFmt w:val="bullet"/>
+      <w:lvlText w:val="o"/>
+      <w:lvlJc w:val="left"/>
+      <w:pPr>
+        <w:ind w:left="4680" w:hanging="360"/>
+      </w:pPr>
+      <w:rPr>
+        <w:rFonts w:ascii="Courier New" w:hAnsi="Courier New" w:cs="Courier New" w:hint="default"/>
+      </w:rPr>
+    </w:lvl>
+    <w:lvl w:ilvl="5" w:tplc="08090005" w:tentative="1">
+      <w:start w:val="1"/>
+      <w:numFmt w:val="bullet"/>
+      <w:lvlText w:val=""/>
+      <w:lvlJc w:val="left"/>
+      <w:pPr>
+        <w:ind w:left="5400" w:hanging="360"/>
+      </w:pPr>
+      <w:rPr>
+        <w:rFonts w:ascii="Wingdings" w:hAnsi="Wingdings" w:hint="default"/>
+      </w:rPr>
+    </w:lvl>
+    <w:lvl w:ilvl="6" w:tplc="08090001" w:tentative="1">
+      <w:start w:val="1"/>
+      <w:numFmt w:val="bullet"/>
+      <w:lvlText w:val=""/>
+      <w:lvlJc w:val="left"/>
+      <w:pPr>
+        <w:ind w:left="6120" w:hanging="360"/>
+      </w:pPr>
+      <w:rPr>
+        <w:rFonts w:ascii="Symbol" w:hAnsi="Symbol" w:hint="default"/>
+      </w:rPr>
+    </w:lvl>
+    <w:lvl w:ilvl="7" w:tplc="08090003" w:tentative="1">
+      <w:start w:val="1"/>
+      <w:numFmt w:val="bullet"/>
+      <w:lvlText w:val="o"/>
+      <w:lvlJc w:val="left"/>
+      <w:pPr>
+        <w:ind w:left="6840" w:hanging="360"/>
+      </w:pPr>
+      <w:rPr>
+        <w:rFonts w:ascii="Courier New" w:hAnsi="Courier New" w:cs="Courier New" w:hint="default"/>
+      </w:rPr>
+    </w:lvl>
+    <w:lvl w:ilvl="8" w:tplc="08090005" w:tentative="1">
+      <w:start w:val="1"/>
+      <w:numFmt w:val="bullet"/>
+      <w:lvlText w:val=""/>
+      <w:lvlJc w:val="left"/>
+      <w:pPr>
+        <w:ind w:left="7560" w:hanging="360"/>
+      </w:pPr>
+      <w:rPr>
+        <w:rFonts w:ascii="Wingdings" w:hAnsi="Wingdings" w:hint="default"/>
+      </w:rPr>
+    </w:lvl>
+  </w:abstractNum>
+  <w:abstractNum w:abstractNumId="1" w15:restartNumberingAfterBreak="0">
     <w:nsid w:val="0F6137F6"/>
     <w:multiLevelType w:val="hybridMultilevel"/>
     <w:tmpl w:val="3980687E"/>
@@ -2813,123 +2117,10 @@
       </w:rPr>
     </w:lvl>
   </w:abstractNum>
-  <w:abstractNum w:abstractNumId="1" w15:restartNumberingAfterBreak="0">
+  <w:abstractNum w:abstractNumId="2" w15:restartNumberingAfterBreak="0">
     <w:nsid w:val="11522BCD"/>
     <w:multiLevelType w:val="hybridMultilevel"/>
     <w:tmpl w:val="2BACAA6C"/>
-    <w:lvl w:ilvl="0" w:tplc="08090001">
-      <w:start w:val="1"/>
-      <w:numFmt w:val="bullet"/>
-      <w:lvlText w:val=""/>
-      <w:lvlJc w:val="left"/>
-      <w:pPr>
-        <w:ind w:left="720" w:hanging="360"/>
-      </w:pPr>
-      <w:rPr>
-        <w:rFonts w:ascii="Symbol" w:hAnsi="Symbol" w:hint="default"/>
-      </w:rPr>
-    </w:lvl>
-    <w:lvl w:ilvl="1" w:tplc="08090003" w:tentative="1">
-      <w:start w:val="1"/>
-      <w:numFmt w:val="bullet"/>
-      <w:lvlText w:val="o"/>
-      <w:lvlJc w:val="left"/>
-      <w:pPr>
-        <w:ind w:left="1440" w:hanging="360"/>
-      </w:pPr>
-      <w:rPr>
-        <w:rFonts w:ascii="Courier New" w:hAnsi="Courier New" w:cs="Courier New" w:hint="default"/>
-      </w:rPr>
-    </w:lvl>
-    <w:lvl w:ilvl="2" w:tplc="08090005" w:tentative="1">
-      <w:start w:val="1"/>
-      <w:numFmt w:val="bullet"/>
-      <w:lvlText w:val=""/>
-      <w:lvlJc w:val="left"/>
-      <w:pPr>
-        <w:ind w:left="2160" w:hanging="360"/>
-      </w:pPr>
-      <w:rPr>
-        <w:rFonts w:ascii="Wingdings" w:hAnsi="Wingdings" w:hint="default"/>
-      </w:rPr>
-    </w:lvl>
-    <w:lvl w:ilvl="3" w:tplc="08090001" w:tentative="1">
-      <w:start w:val="1"/>
-      <w:numFmt w:val="bullet"/>
-      <w:lvlText w:val=""/>
-      <w:lvlJc w:val="left"/>
-      <w:pPr>
-        <w:ind w:left="2880" w:hanging="360"/>
-      </w:pPr>
-      <w:rPr>
-        <w:rFonts w:ascii="Symbol" w:hAnsi="Symbol" w:hint="default"/>
-      </w:rPr>
-    </w:lvl>
-    <w:lvl w:ilvl="4" w:tplc="08090003" w:tentative="1">
-      <w:start w:val="1"/>
-      <w:numFmt w:val="bullet"/>
-      <w:lvlText w:val="o"/>
-      <w:lvlJc w:val="left"/>
-      <w:pPr>
-        <w:ind w:left="3600" w:hanging="360"/>
-      </w:pPr>
-      <w:rPr>
-        <w:rFonts w:ascii="Courier New" w:hAnsi="Courier New" w:cs="Courier New" w:hint="default"/>
-      </w:rPr>
-    </w:lvl>
-    <w:lvl w:ilvl="5" w:tplc="08090005" w:tentative="1">
-      <w:start w:val="1"/>
-      <w:numFmt w:val="bullet"/>
-      <w:lvlText w:val=""/>
-      <w:lvlJc w:val="left"/>
-      <w:pPr>
-        <w:ind w:left="4320" w:hanging="360"/>
-      </w:pPr>
-      <w:rPr>
-        <w:rFonts w:ascii="Wingdings" w:hAnsi="Wingdings" w:hint="default"/>
-      </w:rPr>
-    </w:lvl>
-    <w:lvl w:ilvl="6" w:tplc="08090001" w:tentative="1">
-      <w:start w:val="1"/>
-      <w:numFmt w:val="bullet"/>
-      <w:lvlText w:val=""/>
-      <w:lvlJc w:val="left"/>
-      <w:pPr>
-        <w:ind w:left="5040" w:hanging="360"/>
-      </w:pPr>
-      <w:rPr>
-        <w:rFonts w:ascii="Symbol" w:hAnsi="Symbol" w:hint="default"/>
-      </w:rPr>
-    </w:lvl>
-    <w:lvl w:ilvl="7" w:tplc="08090003" w:tentative="1">
-      <w:start w:val="1"/>
-      <w:numFmt w:val="bullet"/>
-      <w:lvlText w:val="o"/>
-      <w:lvlJc w:val="left"/>
-      <w:pPr>
-        <w:ind w:left="5760" w:hanging="360"/>
-      </w:pPr>
-      <w:rPr>
-        <w:rFonts w:ascii="Courier New" w:hAnsi="Courier New" w:cs="Courier New" w:hint="default"/>
-      </w:rPr>
-    </w:lvl>
-    <w:lvl w:ilvl="8" w:tplc="08090005" w:tentative="1">
-      <w:start w:val="1"/>
-      <w:numFmt w:val="bullet"/>
-      <w:lvlText w:val=""/>
-      <w:lvlJc w:val="left"/>
-      <w:pPr>
-        <w:ind w:left="6480" w:hanging="360"/>
-      </w:pPr>
-      <w:rPr>
-        <w:rFonts w:ascii="Wingdings" w:hAnsi="Wingdings" w:hint="default"/>
-      </w:rPr>
-    </w:lvl>
-  </w:abstractNum>
-  <w:abstractNum w:abstractNumId="2" w15:restartNumberingAfterBreak="0">
-    <w:nsid w:val="19CE3580"/>
-    <w:multiLevelType w:val="hybridMultilevel"/>
-    <w:tmpl w:val="77301136"/>
     <w:lvl w:ilvl="0" w:tplc="08090001">
       <w:start w:val="1"/>
       <w:numFmt w:val="bullet"/>
@@ -3156,7 +2347,7 @@
   <w:abstractNum w:abstractNumId="4" w15:restartNumberingAfterBreak="0">
     <w:nsid w:val="2A06538B"/>
     <w:multiLevelType w:val="hybridMultilevel"/>
-    <w:tmpl w:val="D51C2720"/>
+    <w:tmpl w:val="09E042B0"/>
     <w:lvl w:ilvl="0" w:tplc="08090001">
       <w:start w:val="1"/>
       <w:numFmt w:val="bullet"/>
@@ -3407,106 +2598,106 @@
     </w:lvl>
   </w:abstractNum>
   <w:abstractNum w:abstractNumId="6" w15:restartNumberingAfterBreak="0">
-    <w:nsid w:val="373C3B37"/>
+    <w:nsid w:val="41E93BAD"/>
     <w:multiLevelType w:val="hybridMultilevel"/>
-    <w:tmpl w:val="D6703F1E"/>
-    <w:lvl w:ilvl="0" w:tplc="08090001">
+    <w:tmpl w:val="FFFFFFFF"/>
+    <w:lvl w:ilvl="0" w:tplc="4EF434B2">
+      <w:start w:val="1"/>
+      <w:numFmt w:val="bullet"/>
+      <w:lvlText w:val="·"/>
+      <w:lvlJc w:val="left"/>
+      <w:pPr>
+        <w:ind w:left="720" w:hanging="360"/>
+      </w:pPr>
+      <w:rPr>
+        <w:rFonts w:ascii="&quot;Arial&quot;,sans-serif" w:hAnsi="&quot;Arial&quot;,sans-serif" w:hint="default"/>
+      </w:rPr>
+    </w:lvl>
+    <w:lvl w:ilvl="1" w:tplc="E152AF1A">
+      <w:start w:val="1"/>
+      <w:numFmt w:val="bullet"/>
+      <w:lvlText w:val="o"/>
+      <w:lvlJc w:val="left"/>
+      <w:pPr>
+        <w:ind w:left="1440" w:hanging="360"/>
+      </w:pPr>
+      <w:rPr>
+        <w:rFonts w:ascii="Courier New" w:hAnsi="Courier New" w:hint="default"/>
+      </w:rPr>
+    </w:lvl>
+    <w:lvl w:ilvl="2" w:tplc="F278AC4A">
+      <w:start w:val="1"/>
+      <w:numFmt w:val="bullet"/>
+      <w:lvlText w:val=""/>
+      <w:lvlJc w:val="left"/>
+      <w:pPr>
+        <w:ind w:left="2160" w:hanging="360"/>
+      </w:pPr>
+      <w:rPr>
+        <w:rFonts w:ascii="Wingdings" w:hAnsi="Wingdings" w:hint="default"/>
+      </w:rPr>
+    </w:lvl>
+    <w:lvl w:ilvl="3" w:tplc="406A9850">
       <w:start w:val="1"/>
       <w:numFmt w:val="bullet"/>
       <w:lvlText w:val=""/>
       <w:lvlJc w:val="left"/>
       <w:pPr>
-        <w:ind w:left="720" w:hanging="360"/>
+        <w:ind w:left="2880" w:hanging="360"/>
       </w:pPr>
       <w:rPr>
         <w:rFonts w:ascii="Symbol" w:hAnsi="Symbol" w:hint="default"/>
       </w:rPr>
     </w:lvl>
-    <w:lvl w:ilvl="1" w:tplc="08090003" w:tentative="1">
+    <w:lvl w:ilvl="4" w:tplc="D5BE88E8">
       <w:start w:val="1"/>
       <w:numFmt w:val="bullet"/>
       <w:lvlText w:val="o"/>
       <w:lvlJc w:val="left"/>
       <w:pPr>
-        <w:ind w:left="1440" w:hanging="360"/>
-      </w:pPr>
-      <w:rPr>
-        <w:rFonts w:ascii="Courier New" w:hAnsi="Courier New" w:cs="Courier New" w:hint="default"/>
-      </w:rPr>
-    </w:lvl>
-    <w:lvl w:ilvl="2" w:tplc="08090005" w:tentative="1">
+        <w:ind w:left="3600" w:hanging="360"/>
+      </w:pPr>
+      <w:rPr>
+        <w:rFonts w:ascii="Courier New" w:hAnsi="Courier New" w:hint="default"/>
+      </w:rPr>
+    </w:lvl>
+    <w:lvl w:ilvl="5" w:tplc="B81E0D3C">
       <w:start w:val="1"/>
       <w:numFmt w:val="bullet"/>
       <w:lvlText w:val=""/>
       <w:lvlJc w:val="left"/>
       <w:pPr>
-        <w:ind w:left="2160" w:hanging="360"/>
+        <w:ind w:left="4320" w:hanging="360"/>
       </w:pPr>
       <w:rPr>
         <w:rFonts w:ascii="Wingdings" w:hAnsi="Wingdings" w:hint="default"/>
       </w:rPr>
     </w:lvl>
-    <w:lvl w:ilvl="3" w:tplc="08090001" w:tentative="1">
+    <w:lvl w:ilvl="6" w:tplc="1F30DA0E">
       <w:start w:val="1"/>
       <w:numFmt w:val="bullet"/>
       <w:lvlText w:val=""/>
       <w:lvlJc w:val="left"/>
       <w:pPr>
-        <w:ind w:left="2880" w:hanging="360"/>
+        <w:ind w:left="5040" w:hanging="360"/>
       </w:pPr>
       <w:rPr>
         <w:rFonts w:ascii="Symbol" w:hAnsi="Symbol" w:hint="default"/>
       </w:rPr>
     </w:lvl>
-    <w:lvl w:ilvl="4" w:tplc="08090003" w:tentative="1">
+    <w:lvl w:ilvl="7" w:tplc="D2A82BD6">
       <w:start w:val="1"/>
       <w:numFmt w:val="bullet"/>
       <w:lvlText w:val="o"/>
       <w:lvlJc w:val="left"/>
       <w:pPr>
-        <w:ind w:left="3600" w:hanging="360"/>
-      </w:pPr>
-      <w:rPr>
-        <w:rFonts w:ascii="Courier New" w:hAnsi="Courier New" w:cs="Courier New" w:hint="default"/>
-      </w:rPr>
-    </w:lvl>
-    <w:lvl w:ilvl="5" w:tplc="08090005" w:tentative="1">
-      <w:start w:val="1"/>
-      <w:numFmt w:val="bullet"/>
-      <w:lvlText w:val=""/>
-      <w:lvlJc w:val="left"/>
-      <w:pPr>
-        <w:ind w:left="4320" w:hanging="360"/>
-      </w:pPr>
-      <w:rPr>
-        <w:rFonts w:ascii="Wingdings" w:hAnsi="Wingdings" w:hint="default"/>
-      </w:rPr>
-    </w:lvl>
-    <w:lvl w:ilvl="6" w:tplc="08090001" w:tentative="1">
-      <w:start w:val="1"/>
-      <w:numFmt w:val="bullet"/>
-      <w:lvlText w:val=""/>
-      <w:lvlJc w:val="left"/>
-      <w:pPr>
-        <w:ind w:left="5040" w:hanging="360"/>
-      </w:pPr>
-      <w:rPr>
-        <w:rFonts w:ascii="Symbol" w:hAnsi="Symbol" w:hint="default"/>
-      </w:rPr>
-    </w:lvl>
-    <w:lvl w:ilvl="7" w:tplc="08090003" w:tentative="1">
-      <w:start w:val="1"/>
-      <w:numFmt w:val="bullet"/>
-      <w:lvlText w:val="o"/>
-      <w:lvlJc w:val="left"/>
-      <w:pPr>
         <w:ind w:left="5760" w:hanging="360"/>
       </w:pPr>
       <w:rPr>
-        <w:rFonts w:ascii="Courier New" w:hAnsi="Courier New" w:cs="Courier New" w:hint="default"/>
-      </w:rPr>
-    </w:lvl>
-    <w:lvl w:ilvl="8" w:tplc="08090005" w:tentative="1">
+        <w:rFonts w:ascii="Courier New" w:hAnsi="Courier New" w:hint="default"/>
+      </w:rPr>
+    </w:lvl>
+    <w:lvl w:ilvl="8" w:tplc="13A036F0">
       <w:start w:val="1"/>
       <w:numFmt w:val="bullet"/>
       <w:lvlText w:val=""/>
@@ -3520,112 +2711,112 @@
     </w:lvl>
   </w:abstractNum>
   <w:abstractNum w:abstractNumId="7" w15:restartNumberingAfterBreak="0">
-    <w:nsid w:val="3F5A2218"/>
+    <w:nsid w:val="4DD47B1B"/>
     <w:multiLevelType w:val="hybridMultilevel"/>
-    <w:tmpl w:val="5BC2B6C0"/>
-    <w:lvl w:ilvl="0" w:tplc="04090001">
+    <w:tmpl w:val="3F609FE0"/>
+    <w:lvl w:ilvl="0" w:tplc="08090001">
       <w:start w:val="1"/>
       <w:numFmt w:val="bullet"/>
       <w:lvlText w:val=""/>
       <w:lvlJc w:val="left"/>
       <w:pPr>
-        <w:ind w:left="2283" w:hanging="360"/>
+        <w:ind w:left="1800" w:hanging="360"/>
       </w:pPr>
       <w:rPr>
         <w:rFonts w:ascii="Symbol" w:hAnsi="Symbol" w:hint="default"/>
       </w:rPr>
     </w:lvl>
-    <w:lvl w:ilvl="1" w:tplc="04090003">
+    <w:lvl w:ilvl="1" w:tplc="08090003" w:tentative="1">
       <w:start w:val="1"/>
       <w:numFmt w:val="bullet"/>
       <w:lvlText w:val="o"/>
       <w:lvlJc w:val="left"/>
       <w:pPr>
-        <w:ind w:left="3003" w:hanging="360"/>
+        <w:ind w:left="2520" w:hanging="360"/>
       </w:pPr>
       <w:rPr>
         <w:rFonts w:ascii="Courier New" w:hAnsi="Courier New" w:cs="Courier New" w:hint="default"/>
       </w:rPr>
     </w:lvl>
-    <w:lvl w:ilvl="2" w:tplc="04090005">
+    <w:lvl w:ilvl="2" w:tplc="08090005" w:tentative="1">
       <w:start w:val="1"/>
       <w:numFmt w:val="bullet"/>
       <w:lvlText w:val=""/>
       <w:lvlJc w:val="left"/>
       <w:pPr>
-        <w:ind w:left="3723" w:hanging="360"/>
+        <w:ind w:left="3240" w:hanging="360"/>
       </w:pPr>
       <w:rPr>
         <w:rFonts w:ascii="Wingdings" w:hAnsi="Wingdings" w:hint="default"/>
       </w:rPr>
     </w:lvl>
-    <w:lvl w:ilvl="3" w:tplc="04090001" w:tentative="1">
+    <w:lvl w:ilvl="3" w:tplc="08090001" w:tentative="1">
       <w:start w:val="1"/>
       <w:numFmt w:val="bullet"/>
       <w:lvlText w:val=""/>
       <w:lvlJc w:val="left"/>
       <w:pPr>
-        <w:ind w:left="4443" w:hanging="360"/>
+        <w:ind w:left="3960" w:hanging="360"/>
       </w:pPr>
       <w:rPr>
         <w:rFonts w:ascii="Symbol" w:hAnsi="Symbol" w:hint="default"/>
       </w:rPr>
     </w:lvl>
-    <w:lvl w:ilvl="4" w:tplc="04090003" w:tentative="1">
+    <w:lvl w:ilvl="4" w:tplc="08090003" w:tentative="1">
       <w:start w:val="1"/>
       <w:numFmt w:val="bullet"/>
       <w:lvlText w:val="o"/>
       <w:lvlJc w:val="left"/>
       <w:pPr>
-        <w:ind w:left="5163" w:hanging="360"/>
+        <w:ind w:left="4680" w:hanging="360"/>
       </w:pPr>
       <w:rPr>
         <w:rFonts w:ascii="Courier New" w:hAnsi="Courier New" w:cs="Courier New" w:hint="default"/>
       </w:rPr>
     </w:lvl>
-    <w:lvl w:ilvl="5" w:tplc="04090005" w:tentative="1">
+    <w:lvl w:ilvl="5" w:tplc="08090005" w:tentative="1">
       <w:start w:val="1"/>
       <w:numFmt w:val="bullet"/>
       <w:lvlText w:val=""/>
       <w:lvlJc w:val="left"/>
       <w:pPr>
-        <w:ind w:left="5883" w:hanging="360"/>
+        <w:ind w:left="5400" w:hanging="360"/>
       </w:pPr>
       <w:rPr>
         <w:rFonts w:ascii="Wingdings" w:hAnsi="Wingdings" w:hint="default"/>
       </w:rPr>
     </w:lvl>
-    <w:lvl w:ilvl="6" w:tplc="04090001" w:tentative="1">
+    <w:lvl w:ilvl="6" w:tplc="08090001" w:tentative="1">
       <w:start w:val="1"/>
       <w:numFmt w:val="bullet"/>
       <w:lvlText w:val=""/>
       <w:lvlJc w:val="left"/>
       <w:pPr>
-        <w:ind w:left="6603" w:hanging="360"/>
+        <w:ind w:left="6120" w:hanging="360"/>
       </w:pPr>
       <w:rPr>
         <w:rFonts w:ascii="Symbol" w:hAnsi="Symbol" w:hint="default"/>
       </w:rPr>
     </w:lvl>
-    <w:lvl w:ilvl="7" w:tplc="04090003" w:tentative="1">
+    <w:lvl w:ilvl="7" w:tplc="08090003" w:tentative="1">
       <w:start w:val="1"/>
       <w:numFmt w:val="bullet"/>
       <w:lvlText w:val="o"/>
       <w:lvlJc w:val="left"/>
       <w:pPr>
-        <w:ind w:left="7323" w:hanging="360"/>
+        <w:ind w:left="6840" w:hanging="360"/>
       </w:pPr>
       <w:rPr>
         <w:rFonts w:ascii="Courier New" w:hAnsi="Courier New" w:cs="Courier New" w:hint="default"/>
       </w:rPr>
     </w:lvl>
-    <w:lvl w:ilvl="8" w:tplc="04090005" w:tentative="1">
+    <w:lvl w:ilvl="8" w:tplc="08090005" w:tentative="1">
       <w:start w:val="1"/>
       <w:numFmt w:val="bullet"/>
       <w:lvlText w:val=""/>
       <w:lvlJc w:val="left"/>
       <w:pPr>
-        <w:ind w:left="8043" w:hanging="360"/>
+        <w:ind w:left="7560" w:hanging="360"/>
       </w:pPr>
       <w:rPr>
         <w:rFonts w:ascii="Wingdings" w:hAnsi="Wingdings" w:hint="default"/>
@@ -3633,119 +2824,6 @@
     </w:lvl>
   </w:abstractNum>
   <w:abstractNum w:abstractNumId="8" w15:restartNumberingAfterBreak="0">
-    <w:nsid w:val="3F93248D"/>
-    <w:multiLevelType w:val="hybridMultilevel"/>
-    <w:tmpl w:val="D61C89BC"/>
-    <w:lvl w:ilvl="0" w:tplc="08090001">
-      <w:start w:val="1"/>
-      <w:numFmt w:val="bullet"/>
-      <w:lvlText w:val=""/>
-      <w:lvlJc w:val="left"/>
-      <w:pPr>
-        <w:ind w:left="720" w:hanging="360"/>
-      </w:pPr>
-      <w:rPr>
-        <w:rFonts w:ascii="Symbol" w:hAnsi="Symbol" w:hint="default"/>
-      </w:rPr>
-    </w:lvl>
-    <w:lvl w:ilvl="1" w:tplc="08090003">
-      <w:start w:val="1"/>
-      <w:numFmt w:val="bullet"/>
-      <w:lvlText w:val="o"/>
-      <w:lvlJc w:val="left"/>
-      <w:pPr>
-        <w:ind w:left="1440" w:hanging="360"/>
-      </w:pPr>
-      <w:rPr>
-        <w:rFonts w:ascii="Courier New" w:hAnsi="Courier New" w:cs="Courier New" w:hint="default"/>
-      </w:rPr>
-    </w:lvl>
-    <w:lvl w:ilvl="2" w:tplc="08090005" w:tentative="1">
-      <w:start w:val="1"/>
-      <w:numFmt w:val="bullet"/>
-      <w:lvlText w:val=""/>
-      <w:lvlJc w:val="left"/>
-      <w:pPr>
-        <w:ind w:left="2160" w:hanging="360"/>
-      </w:pPr>
-      <w:rPr>
-        <w:rFonts w:ascii="Wingdings" w:hAnsi="Wingdings" w:hint="default"/>
-      </w:rPr>
-    </w:lvl>
-    <w:lvl w:ilvl="3" w:tplc="08090001" w:tentative="1">
-      <w:start w:val="1"/>
-      <w:numFmt w:val="bullet"/>
-      <w:lvlText w:val=""/>
-      <w:lvlJc w:val="left"/>
-      <w:pPr>
-        <w:ind w:left="2880" w:hanging="360"/>
-      </w:pPr>
-      <w:rPr>
-        <w:rFonts w:ascii="Symbol" w:hAnsi="Symbol" w:hint="default"/>
-      </w:rPr>
-    </w:lvl>
-    <w:lvl w:ilvl="4" w:tplc="08090003" w:tentative="1">
-      <w:start w:val="1"/>
-      <w:numFmt w:val="bullet"/>
-      <w:lvlText w:val="o"/>
-      <w:lvlJc w:val="left"/>
-      <w:pPr>
-        <w:ind w:left="3600" w:hanging="360"/>
-      </w:pPr>
-      <w:rPr>
-        <w:rFonts w:ascii="Courier New" w:hAnsi="Courier New" w:cs="Courier New" w:hint="default"/>
-      </w:rPr>
-    </w:lvl>
-    <w:lvl w:ilvl="5" w:tplc="08090005" w:tentative="1">
-      <w:start w:val="1"/>
-      <w:numFmt w:val="bullet"/>
-      <w:lvlText w:val=""/>
-      <w:lvlJc w:val="left"/>
-      <w:pPr>
-        <w:ind w:left="4320" w:hanging="360"/>
-      </w:pPr>
-      <w:rPr>
-        <w:rFonts w:ascii="Wingdings" w:hAnsi="Wingdings" w:hint="default"/>
-      </w:rPr>
-    </w:lvl>
-    <w:lvl w:ilvl="6" w:tplc="08090001" w:tentative="1">
-      <w:start w:val="1"/>
-      <w:numFmt w:val="bullet"/>
-      <w:lvlText w:val=""/>
-      <w:lvlJc w:val="left"/>
-      <w:pPr>
-        <w:ind w:left="5040" w:hanging="360"/>
-      </w:pPr>
-      <w:rPr>
-        <w:rFonts w:ascii="Symbol" w:hAnsi="Symbol" w:hint="default"/>
-      </w:rPr>
-    </w:lvl>
-    <w:lvl w:ilvl="7" w:tplc="08090003" w:tentative="1">
-      <w:start w:val="1"/>
-      <w:numFmt w:val="bullet"/>
-      <w:lvlText w:val="o"/>
-      <w:lvlJc w:val="left"/>
-      <w:pPr>
-        <w:ind w:left="5760" w:hanging="360"/>
-      </w:pPr>
-      <w:rPr>
-        <w:rFonts w:ascii="Courier New" w:hAnsi="Courier New" w:cs="Courier New" w:hint="default"/>
-      </w:rPr>
-    </w:lvl>
-    <w:lvl w:ilvl="8" w:tplc="08090005" w:tentative="1">
-      <w:start w:val="1"/>
-      <w:numFmt w:val="bullet"/>
-      <w:lvlText w:val=""/>
-      <w:lvlJc w:val="left"/>
-      <w:pPr>
-        <w:ind w:left="6480" w:hanging="360"/>
-      </w:pPr>
-      <w:rPr>
-        <w:rFonts w:ascii="Wingdings" w:hAnsi="Wingdings" w:hint="default"/>
-      </w:rPr>
-    </w:lvl>
-  </w:abstractNum>
-  <w:abstractNum w:abstractNumId="9" w15:restartNumberingAfterBreak="0">
     <w:nsid w:val="4FB477D4"/>
     <w:multiLevelType w:val="hybridMultilevel"/>
     <w:tmpl w:val="01A6B150"/>
@@ -3857,7 +2935,7 @@
       </w:rPr>
     </w:lvl>
   </w:abstractNum>
-  <w:abstractNum w:abstractNumId="10" w15:restartNumberingAfterBreak="0">
+  <w:abstractNum w:abstractNumId="9" w15:restartNumberingAfterBreak="0">
     <w:nsid w:val="5BC85FA7"/>
     <w:multiLevelType w:val="hybridMultilevel"/>
     <w:tmpl w:val="A3DEE956"/>
@@ -3971,7 +3049,7 @@
       </w:rPr>
     </w:lvl>
   </w:abstractNum>
-  <w:abstractNum w:abstractNumId="11" w15:restartNumberingAfterBreak="0">
+  <w:abstractNum w:abstractNumId="10" w15:restartNumberingAfterBreak="0">
     <w:nsid w:val="5FD539E0"/>
     <w:multiLevelType w:val="hybridMultilevel"/>
     <w:tmpl w:val="E6C2283C"/>
@@ -4105,6 +3183,119 @@
           <w:tab w:val="num" w:pos="7560"/>
         </w:tabs>
         <w:ind w:left="7560" w:hanging="360"/>
+      </w:pPr>
+      <w:rPr>
+        <w:rFonts w:ascii="Wingdings" w:hAnsi="Wingdings" w:hint="default"/>
+      </w:rPr>
+    </w:lvl>
+  </w:abstractNum>
+  <w:abstractNum w:abstractNumId="11" w15:restartNumberingAfterBreak="0">
+    <w:nsid w:val="65885EC0"/>
+    <w:multiLevelType w:val="hybridMultilevel"/>
+    <w:tmpl w:val="FFFFFFFF"/>
+    <w:lvl w:ilvl="0" w:tplc="505C37E4">
+      <w:start w:val="1"/>
+      <w:numFmt w:val="bullet"/>
+      <w:lvlText w:val="·"/>
+      <w:lvlJc w:val="left"/>
+      <w:pPr>
+        <w:ind w:left="720" w:hanging="360"/>
+      </w:pPr>
+      <w:rPr>
+        <w:rFonts w:ascii="&quot;Arial&quot;,sans-serif" w:hAnsi="&quot;Arial&quot;,sans-serif" w:hint="default"/>
+      </w:rPr>
+    </w:lvl>
+    <w:lvl w:ilvl="1" w:tplc="7E6ECDE6">
+      <w:start w:val="1"/>
+      <w:numFmt w:val="bullet"/>
+      <w:lvlText w:val="o"/>
+      <w:lvlJc w:val="left"/>
+      <w:pPr>
+        <w:ind w:left="1440" w:hanging="360"/>
+      </w:pPr>
+      <w:rPr>
+        <w:rFonts w:ascii="Courier New" w:hAnsi="Courier New" w:hint="default"/>
+      </w:rPr>
+    </w:lvl>
+    <w:lvl w:ilvl="2" w:tplc="64EAE41E">
+      <w:start w:val="1"/>
+      <w:numFmt w:val="bullet"/>
+      <w:lvlText w:val=""/>
+      <w:lvlJc w:val="left"/>
+      <w:pPr>
+        <w:ind w:left="2160" w:hanging="360"/>
+      </w:pPr>
+      <w:rPr>
+        <w:rFonts w:ascii="Wingdings" w:hAnsi="Wingdings" w:hint="default"/>
+      </w:rPr>
+    </w:lvl>
+    <w:lvl w:ilvl="3" w:tplc="F38867D6">
+      <w:start w:val="1"/>
+      <w:numFmt w:val="bullet"/>
+      <w:lvlText w:val=""/>
+      <w:lvlJc w:val="left"/>
+      <w:pPr>
+        <w:ind w:left="2880" w:hanging="360"/>
+      </w:pPr>
+      <w:rPr>
+        <w:rFonts w:ascii="Symbol" w:hAnsi="Symbol" w:hint="default"/>
+      </w:rPr>
+    </w:lvl>
+    <w:lvl w:ilvl="4" w:tplc="D76E52E2">
+      <w:start w:val="1"/>
+      <w:numFmt w:val="bullet"/>
+      <w:lvlText w:val="o"/>
+      <w:lvlJc w:val="left"/>
+      <w:pPr>
+        <w:ind w:left="3600" w:hanging="360"/>
+      </w:pPr>
+      <w:rPr>
+        <w:rFonts w:ascii="Courier New" w:hAnsi="Courier New" w:hint="default"/>
+      </w:rPr>
+    </w:lvl>
+    <w:lvl w:ilvl="5" w:tplc="19006556">
+      <w:start w:val="1"/>
+      <w:numFmt w:val="bullet"/>
+      <w:lvlText w:val=""/>
+      <w:lvlJc w:val="left"/>
+      <w:pPr>
+        <w:ind w:left="4320" w:hanging="360"/>
+      </w:pPr>
+      <w:rPr>
+        <w:rFonts w:ascii="Wingdings" w:hAnsi="Wingdings" w:hint="default"/>
+      </w:rPr>
+    </w:lvl>
+    <w:lvl w:ilvl="6" w:tplc="FEA6DC6E">
+      <w:start w:val="1"/>
+      <w:numFmt w:val="bullet"/>
+      <w:lvlText w:val=""/>
+      <w:lvlJc w:val="left"/>
+      <w:pPr>
+        <w:ind w:left="5040" w:hanging="360"/>
+      </w:pPr>
+      <w:rPr>
+        <w:rFonts w:ascii="Symbol" w:hAnsi="Symbol" w:hint="default"/>
+      </w:rPr>
+    </w:lvl>
+    <w:lvl w:ilvl="7" w:tplc="0CDC9278">
+      <w:start w:val="1"/>
+      <w:numFmt w:val="bullet"/>
+      <w:lvlText w:val="o"/>
+      <w:lvlJc w:val="left"/>
+      <w:pPr>
+        <w:ind w:left="5760" w:hanging="360"/>
+      </w:pPr>
+      <w:rPr>
+        <w:rFonts w:ascii="Courier New" w:hAnsi="Courier New" w:hint="default"/>
+      </w:rPr>
+    </w:lvl>
+    <w:lvl w:ilvl="8" w:tplc="A3D6C930">
+      <w:start w:val="1"/>
+      <w:numFmt w:val="bullet"/>
+      <w:lvlText w:val=""/>
+      <w:lvlJc w:val="left"/>
+      <w:pPr>
+        <w:ind w:left="6480" w:hanging="360"/>
       </w:pPr>
       <w:rPr>
         <w:rFonts w:ascii="Wingdings" w:hAnsi="Wingdings" w:hint="default"/>
@@ -4226,159 +3417,159 @@
     </w:lvl>
   </w:abstractNum>
   <w:abstractNum w:abstractNumId="13" w15:restartNumberingAfterBreak="0">
-    <w:nsid w:val="75A921DA"/>
+    <w:nsid w:val="73A54159"/>
     <w:multiLevelType w:val="hybridMultilevel"/>
-    <w:tmpl w:val="C1A2D67C"/>
-    <w:lvl w:ilvl="0" w:tplc="08090001">
+    <w:tmpl w:val="FFFFFFFF"/>
+    <w:lvl w:ilvl="0" w:tplc="4B987ECA">
+      <w:start w:val="1"/>
+      <w:numFmt w:val="bullet"/>
+      <w:lvlText w:val="·"/>
+      <w:lvlJc w:val="left"/>
+      <w:pPr>
+        <w:ind w:left="720" w:hanging="360"/>
+      </w:pPr>
+      <w:rPr>
+        <w:rFonts w:ascii="&quot;Arial&quot;,sans-serif" w:hAnsi="&quot;Arial&quot;,sans-serif" w:hint="default"/>
+      </w:rPr>
+    </w:lvl>
+    <w:lvl w:ilvl="1" w:tplc="8E52751C">
+      <w:start w:val="1"/>
+      <w:numFmt w:val="bullet"/>
+      <w:lvlText w:val="o"/>
+      <w:lvlJc w:val="left"/>
+      <w:pPr>
+        <w:ind w:left="1440" w:hanging="360"/>
+      </w:pPr>
+      <w:rPr>
+        <w:rFonts w:ascii="Courier New" w:hAnsi="Courier New" w:hint="default"/>
+      </w:rPr>
+    </w:lvl>
+    <w:lvl w:ilvl="2" w:tplc="14008172">
+      <w:start w:val="1"/>
+      <w:numFmt w:val="bullet"/>
+      <w:lvlText w:val=""/>
+      <w:lvlJc w:val="left"/>
+      <w:pPr>
+        <w:ind w:left="2160" w:hanging="360"/>
+      </w:pPr>
+      <w:rPr>
+        <w:rFonts w:ascii="Wingdings" w:hAnsi="Wingdings" w:hint="default"/>
+      </w:rPr>
+    </w:lvl>
+    <w:lvl w:ilvl="3" w:tplc="73A2994A">
       <w:start w:val="1"/>
       <w:numFmt w:val="bullet"/>
       <w:lvlText w:val=""/>
       <w:lvlJc w:val="left"/>
       <w:pPr>
-        <w:ind w:left="720" w:hanging="360"/>
+        <w:ind w:left="2880" w:hanging="360"/>
       </w:pPr>
       <w:rPr>
         <w:rFonts w:ascii="Symbol" w:hAnsi="Symbol" w:hint="default"/>
       </w:rPr>
     </w:lvl>
-    <w:lvl w:ilvl="1" w:tplc="08090003" w:tentative="1">
+    <w:lvl w:ilvl="4" w:tplc="2E909128">
       <w:start w:val="1"/>
       <w:numFmt w:val="bullet"/>
       <w:lvlText w:val="o"/>
       <w:lvlJc w:val="left"/>
       <w:pPr>
-        <w:ind w:left="1440" w:hanging="360"/>
-      </w:pPr>
-      <w:rPr>
-        <w:rFonts w:ascii="Courier New" w:hAnsi="Courier New" w:cs="Courier New" w:hint="default"/>
-      </w:rPr>
-    </w:lvl>
-    <w:lvl w:ilvl="2" w:tplc="08090005" w:tentative="1">
+        <w:ind w:left="3600" w:hanging="360"/>
+      </w:pPr>
+      <w:rPr>
+        <w:rFonts w:ascii="Courier New" w:hAnsi="Courier New" w:hint="default"/>
+      </w:rPr>
+    </w:lvl>
+    <w:lvl w:ilvl="5" w:tplc="570280BE">
       <w:start w:val="1"/>
       <w:numFmt w:val="bullet"/>
       <w:lvlText w:val=""/>
       <w:lvlJc w:val="left"/>
       <w:pPr>
-        <w:ind w:left="2160" w:hanging="360"/>
+        <w:ind w:left="4320" w:hanging="360"/>
       </w:pPr>
       <w:rPr>
         <w:rFonts w:ascii="Wingdings" w:hAnsi="Wingdings" w:hint="default"/>
       </w:rPr>
     </w:lvl>
-    <w:lvl w:ilvl="3" w:tplc="08090001" w:tentative="1">
+    <w:lvl w:ilvl="6" w:tplc="91A04C1A">
       <w:start w:val="1"/>
       <w:numFmt w:val="bullet"/>
       <w:lvlText w:val=""/>
       <w:lvlJc w:val="left"/>
       <w:pPr>
-        <w:ind w:left="2880" w:hanging="360"/>
+        <w:ind w:left="5040" w:hanging="360"/>
       </w:pPr>
       <w:rPr>
         <w:rFonts w:ascii="Symbol" w:hAnsi="Symbol" w:hint="default"/>
       </w:rPr>
     </w:lvl>
-    <w:lvl w:ilvl="4" w:tplc="08090003" w:tentative="1">
+    <w:lvl w:ilvl="7" w:tplc="F2961420">
       <w:start w:val="1"/>
       <w:numFmt w:val="bullet"/>
       <w:lvlText w:val="o"/>
       <w:lvlJc w:val="left"/>
       <w:pPr>
-        <w:ind w:left="3600" w:hanging="360"/>
-      </w:pPr>
-      <w:rPr>
-        <w:rFonts w:ascii="Courier New" w:hAnsi="Courier New" w:cs="Courier New" w:hint="default"/>
-      </w:rPr>
-    </w:lvl>
-    <w:lvl w:ilvl="5" w:tplc="08090005" w:tentative="1">
+        <w:ind w:left="5760" w:hanging="360"/>
+      </w:pPr>
+      <w:rPr>
+        <w:rFonts w:ascii="Courier New" w:hAnsi="Courier New" w:hint="default"/>
+      </w:rPr>
+    </w:lvl>
+    <w:lvl w:ilvl="8" w:tplc="5B623B16">
       <w:start w:val="1"/>
       <w:numFmt w:val="bullet"/>
       <w:lvlText w:val=""/>
       <w:lvlJc w:val="left"/>
       <w:pPr>
-        <w:ind w:left="4320" w:hanging="360"/>
+        <w:ind w:left="6480" w:hanging="360"/>
       </w:pPr>
       <w:rPr>
         <w:rFonts w:ascii="Wingdings" w:hAnsi="Wingdings" w:hint="default"/>
       </w:rPr>
     </w:lvl>
-    <w:lvl w:ilvl="6" w:tplc="08090001" w:tentative="1">
-      <w:start w:val="1"/>
-      <w:numFmt w:val="bullet"/>
-      <w:lvlText w:val=""/>
-      <w:lvlJc w:val="left"/>
-      <w:pPr>
-        <w:ind w:left="5040" w:hanging="360"/>
-      </w:pPr>
-      <w:rPr>
-        <w:rFonts w:ascii="Symbol" w:hAnsi="Symbol" w:hint="default"/>
-      </w:rPr>
-    </w:lvl>
-    <w:lvl w:ilvl="7" w:tplc="08090003" w:tentative="1">
-      <w:start w:val="1"/>
-      <w:numFmt w:val="bullet"/>
-      <w:lvlText w:val="o"/>
-      <w:lvlJc w:val="left"/>
-      <w:pPr>
-        <w:ind w:left="5760" w:hanging="360"/>
-      </w:pPr>
-      <w:rPr>
-        <w:rFonts w:ascii="Courier New" w:hAnsi="Courier New" w:cs="Courier New" w:hint="default"/>
-      </w:rPr>
-    </w:lvl>
-    <w:lvl w:ilvl="8" w:tplc="08090005" w:tentative="1">
-      <w:start w:val="1"/>
-      <w:numFmt w:val="bullet"/>
-      <w:lvlText w:val=""/>
-      <w:lvlJc w:val="left"/>
-      <w:pPr>
-        <w:ind w:left="6480" w:hanging="360"/>
-      </w:pPr>
-      <w:rPr>
-        <w:rFonts w:ascii="Wingdings" w:hAnsi="Wingdings" w:hint="default"/>
-      </w:rPr>
-    </w:lvl>
   </w:abstractNum>
-  <w:num w:numId="1" w16cid:durableId="1781341869">
+  <w:num w:numId="1" w16cid:durableId="1038355869">
+    <w:abstractNumId w:val="2"/>
+  </w:num>
+  <w:num w:numId="2" w16cid:durableId="1641959743">
     <w:abstractNumId w:val="1"/>
   </w:num>
-  <w:num w:numId="2" w16cid:durableId="1377201231">
+  <w:num w:numId="3" w16cid:durableId="2111658502">
+    <w:abstractNumId w:val="3"/>
+  </w:num>
+  <w:num w:numId="4" w16cid:durableId="875122069">
+    <w:abstractNumId w:val="9"/>
+  </w:num>
+  <w:num w:numId="5" w16cid:durableId="2116779543">
+    <w:abstractNumId w:val="12"/>
+  </w:num>
+  <w:num w:numId="6" w16cid:durableId="2101754811">
+    <w:abstractNumId w:val="8"/>
+  </w:num>
+  <w:num w:numId="7" w16cid:durableId="1055078662">
+    <w:abstractNumId w:val="10"/>
+  </w:num>
+  <w:num w:numId="8" w16cid:durableId="1307662437">
+    <w:abstractNumId w:val="4"/>
+  </w:num>
+  <w:num w:numId="9" w16cid:durableId="1470050597">
+    <w:abstractNumId w:val="5"/>
+  </w:num>
+  <w:num w:numId="10" w16cid:durableId="710302483">
+    <w:abstractNumId w:val="7"/>
+  </w:num>
+  <w:num w:numId="11" w16cid:durableId="1633554718">
     <w:abstractNumId w:val="0"/>
   </w:num>
-  <w:num w:numId="3" w16cid:durableId="1113548152">
-    <w:abstractNumId w:val="3"/>
+  <w:num w:numId="12" w16cid:durableId="700398371">
+    <w:abstractNumId w:val="13"/>
   </w:num>
-  <w:num w:numId="4" w16cid:durableId="1779063427">
-    <w:abstractNumId w:val="10"/>
-  </w:num>
-  <w:num w:numId="5" w16cid:durableId="1531719282">
-    <w:abstractNumId w:val="12"/>
-  </w:num>
-  <w:num w:numId="6" w16cid:durableId="300112806">
-    <w:abstractNumId w:val="9"/>
-  </w:num>
-  <w:num w:numId="7" w16cid:durableId="543518342">
+  <w:num w:numId="13" w16cid:durableId="1820413336">
     <w:abstractNumId w:val="11"/>
   </w:num>
-  <w:num w:numId="8" w16cid:durableId="339966302">
-    <w:abstractNumId w:val="4"/>
-  </w:num>
-  <w:num w:numId="9" w16cid:durableId="2090760718">
-    <w:abstractNumId w:val="2"/>
-  </w:num>
-  <w:num w:numId="10" w16cid:durableId="707293435">
-    <w:abstractNumId w:val="8"/>
-  </w:num>
-  <w:num w:numId="11" w16cid:durableId="2061201043">
+  <w:num w:numId="14" w16cid:durableId="1373916838">
     <w:abstractNumId w:val="6"/>
-  </w:num>
-  <w:num w:numId="12" w16cid:durableId="1594195950">
-    <w:abstractNumId w:val="13"/>
-  </w:num>
-  <w:num w:numId="13" w16cid:durableId="1320889436">
-    <w:abstractNumId w:val="5"/>
-  </w:num>
-  <w:num w:numId="14" w16cid:durableId="1130396187">
-    <w:abstractNumId w:val="7"/>
   </w:num>
 </w:numbering>
 </file>
@@ -4993,18 +4184,6 @@
       <w:szCs w:val="20"/>
     </w:rPr>
   </w:style>
-  <w:style w:type="character" w:styleId="UnresolvedMention">
-    <w:name w:val="Unresolved Mention"/>
-    <w:basedOn w:val="DefaultParagraphFont"/>
-    <w:uiPriority w:val="99"/>
-    <w:semiHidden/>
-    <w:unhideWhenUsed/>
-    <w:rsid w:val="00872B6A"/>
-    <w:rPr>
-      <w:color w:val="605E5C"/>
-      <w:shd w:val="clear" w:color="auto" w:fill="E1DFDD"/>
-    </w:rPr>
-  </w:style>
 </w:styles>
 </file>
 
@@ -5300,15 +4479,6 @@
 </file>
 
 <file path=customXml/item2.xml><?xml version="1.0" encoding="utf-8"?>
-<?mso-contentType ?>
-<FormTemplates xmlns="http://schemas.microsoft.com/sharepoint/v3/contenttype/forms">
-  <Display>DocumentLibraryForm</Display>
-  <Edit>DocumentLibraryForm</Edit>
-  <New>DocumentLibraryForm</New>
-</FormTemplates>
-</file>
-
-<file path=customXml/item3.xml><?xml version="1.0" encoding="utf-8"?>
 <ct:contentTypeSchema xmlns:ct="http://schemas.microsoft.com/office/2006/metadata/contentType" xmlns:ma="http://schemas.microsoft.com/office/2006/metadata/properties/metaAttributes" ct:_="" ma:_="" ma:contentTypeName="Document" ma:contentTypeID="0x0101006BDF5F864DBBD64494F9A5CA201D6A1E" ma:contentTypeVersion="11" ma:contentTypeDescription="Create a new document." ma:contentTypeScope="" ma:versionID="cd543af696ea2ec185f29a50d9274064">
   <xsd:schema xmlns:xsd="http://www.w3.org/2001/XMLSchema" xmlns:xs="http://www.w3.org/2001/XMLSchema" xmlns:p="http://schemas.microsoft.com/office/2006/metadata/properties" xmlns:ns3="a21773c9-ca1f-4b54-a855-37ddb8ac1b91" xmlns:ns4="96a95c56-4a84-460c-bf39-af8aca089b97" targetNamespace="http://schemas.microsoft.com/office/2006/metadata/properties" ma:root="true" ma:fieldsID="610a6dd25bf27e6bf96d9f29b1a8d86c" ns3:_="" ns4:_="">
     <xsd:import namespace="a21773c9-ca1f-4b54-a855-37ddb8ac1b91"/>
@@ -5517,8 +4687,17 @@
 </ct:contentTypeSchema>
 </file>
 
+<file path=customXml/item3.xml><?xml version="1.0" encoding="utf-8"?>
+<?mso-contentType ?>
+<FormTemplates xmlns="http://schemas.microsoft.com/sharepoint/v3/contenttype/forms">
+  <Display>DocumentLibraryForm</Display>
+  <Edit>DocumentLibraryForm</Edit>
+  <New>DocumentLibraryForm</New>
+</FormTemplates>
+</file>
+
 <file path=customXml/itemProps1.xml><?xml version="1.0" encoding="utf-8"?>
-<ds:datastoreItem xmlns:ds="http://schemas.openxmlformats.org/officeDocument/2006/customXml" ds:itemID="{0FD289AB-CF18-4FB0-B00D-9F9416192D86}">
+<ds:datastoreItem xmlns:ds="http://schemas.openxmlformats.org/officeDocument/2006/customXml" ds:itemID="{51696B2B-08AD-4409-8DC2-E397DD1A9BD7}">
   <ds:schemaRefs>
     <ds:schemaRef ds:uri="http://schemas.microsoft.com/office/2006/metadata/properties"/>
     <ds:schemaRef ds:uri="http://schemas.microsoft.com/office/infopath/2007/PartnerControls"/>
@@ -5527,15 +4706,7 @@
 </file>
 
 <file path=customXml/itemProps2.xml><?xml version="1.0" encoding="utf-8"?>
-<ds:datastoreItem xmlns:ds="http://schemas.openxmlformats.org/officeDocument/2006/customXml" ds:itemID="{EE867BD3-7F60-40BE-9393-B24DA85F1B84}">
-  <ds:schemaRefs>
-    <ds:schemaRef ds:uri="http://schemas.microsoft.com/sharepoint/v3/contenttype/forms"/>
-  </ds:schemaRefs>
-</ds:datastoreItem>
-</file>
-
-<file path=customXml/itemProps3.xml><?xml version="1.0" encoding="utf-8"?>
-<ds:datastoreItem xmlns:ds="http://schemas.openxmlformats.org/officeDocument/2006/customXml" ds:itemID="{37034622-A96E-41B1-B5A1-DBEED0B0AB04}">
+<ds:datastoreItem xmlns:ds="http://schemas.openxmlformats.org/officeDocument/2006/customXml" ds:itemID="{25872FA8-D85A-4CF0-B895-575E70C91F22}">
   <ds:schemaRefs>
     <ds:schemaRef ds:uri="http://schemas.microsoft.com/office/2006/metadata/contentType"/>
     <ds:schemaRef ds:uri="http://schemas.microsoft.com/office/2006/metadata/properties/metaAttributes"/>
@@ -5551,4 +4722,12 @@
     <ds:schemaRef ds:uri="http://schemas.microsoft.com/internal/obd"/>
   </ds:schemaRefs>
 </ds:datastoreItem>
+</file>
+
+<file path=customXml/itemProps3.xml><?xml version="1.0" encoding="utf-8"?>
+<ds:datastoreItem xmlns:ds="http://schemas.openxmlformats.org/officeDocument/2006/customXml" ds:itemID="{3122BC21-E9AB-4B1C-AD5A-C364A7480C9B}">
+  <ds:schemaRefs>
+    <ds:schemaRef ds:uri="http://schemas.microsoft.com/sharepoint/v3/contenttype/forms"/>
+  </ds:schemaRefs>
+</ds:datastoreItem>
 </file>
</xml_diff>